<commit_message>
Réorganisation des fichiers de configuration, dont la création de "config.php.demo". De plus, mise a jour du cahier des charges (v2)
</commit_message>
<xml_diff>
--- a/trunk/doc_dev/XI-PHP (Cahier des charges).docx
+++ b/trunk/doc_dev/XI-PHP (Cahier des charges).docx
@@ -82,7 +82,7 @@
           <w:rStyle w:val="Emphaseintense"/>
           <w:noProof/>
         </w:rPr>
-        <w:t>2007-10-28</w:t>
+        <w:t>2007-12-19</w:t>
       </w:r>
       <w:r>
         <w:rPr>
@@ -119,7 +119,7 @@
           <w:rStyle w:val="Emphaseintense"/>
           <w:noProof/>
         </w:rPr>
-        <w:t>15:57:36</w:t>
+        <w:t>21:15:08</w:t>
       </w:r>
       <w:r>
         <w:rPr>
@@ -283,19 +283,31 @@
           <w:tcPr>
             <w:tcW w:w="1278" w:type="dxa"/>
           </w:tcPr>
-          <w:p/>
+          <w:p>
+            <w:r>
+              <w:t>2</w:t>
+            </w:r>
+          </w:p>
         </w:tc>
         <w:tc>
           <w:tcPr>
             <w:tcW w:w="2070" w:type="dxa"/>
           </w:tcPr>
-          <w:p/>
+          <w:p>
+            <w:r>
+              <w:t>2007-12-19</w:t>
+            </w:r>
+          </w:p>
         </w:tc>
         <w:tc>
           <w:tcPr>
             <w:tcW w:w="5432" w:type="dxa"/>
           </w:tcPr>
-          <w:p/>
+          <w:p>
+            <w:r>
+              <w:t>Révision de hiérarchie des classes.</w:t>
+            </w:r>
+          </w:p>
         </w:tc>
       </w:tr>
       <w:tr>
@@ -863,49 +875,7 @@
     <w:p>
       <w:r>
         <w:lastRenderedPageBreak/>
-        <w:t>C</w:t>
-      </w:r>
-      <w:r>
-        <w:t>'est</w:t>
-      </w:r>
-      <w:r>
-        <w:t xml:space="preserve"> également </w:t>
-      </w:r>
-      <w:r>
-        <w:t xml:space="preserve">cette classe qui </w:t>
-      </w:r>
-      <w:r>
-        <w:t>a</w:t>
-      </w:r>
-      <w:r>
-        <w:t xml:space="preserve"> pour mission de gérer les accès au</w:t>
-      </w:r>
-      <w:r>
-        <w:t>x</w:t>
-      </w:r>
-      <w:r>
-        <w:t xml:space="preserve"> </w:t>
-      </w:r>
-      <w:r>
-        <w:t>bases</w:t>
-      </w:r>
-      <w:r>
-        <w:t xml:space="preserve"> de </w:t>
-      </w:r>
-      <w:r>
-        <w:t>données</w:t>
-      </w:r>
-      <w:r>
-        <w:t>.</w:t>
-      </w:r>
-      <w:r>
-        <w:t xml:space="preserve"> Enfin, toutes les classes de l'interface </w:t>
-      </w:r>
-      <w:r>
-        <w:t>devraient</w:t>
-      </w:r>
-      <w:r>
-        <w:t>, normalement, hériter de cette classe à la base.</w:t>
+        <w:t>Enfin, toutes les classes de l'interface devraient, normalement, hériter de cette classe à la base.</w:t>
       </w:r>
     </w:p>
     <w:p>
@@ -1308,6 +1278,19 @@
       </w:r>
       <w:r>
         <w:t xml:space="preserve"> de BBCode, qui est souvent utilisé sur le web. Nous pensons qu'un système reconnu de tag sera plus bénéfique, plutôt que d'en créer un nouveau.</w:t>
+      </w:r>
+    </w:p>
+    <w:p>
+      <w:pPr>
+        <w:pStyle w:val="Titre2"/>
+      </w:pPr>
+      <w:r>
+        <w:t>clsDB</w:t>
+      </w:r>
+    </w:p>
+    <w:p>
+      <w:r>
+        <w:t xml:space="preserve">C'est cette classe qui a pour mission de gérer les accès aux bases de données (MySQL seulement) et leur manipulation. </w:t>
       </w:r>
     </w:p>
     <w:p>
@@ -4322,7 +4305,7 @@
                   <w:noProof/>
                   <w:lang w:val="fr-FR"/>
                 </w:rPr>
-                <w:t>12</w:t>
+                <w:t>2</w:t>
               </w:r>
               <w:r>
                 <w:rPr>
@@ -6421,10 +6404,24 @@
     <dgm:pt modelId="{D3C1B91D-B208-44A2-BDB1-C5FF8691E3D9}" type="parTrans" cxnId="{63E3531B-9847-4369-8EA2-D4D6914B4E6A}">
       <dgm:prSet/>
       <dgm:spPr/>
+      <dgm:t>
+        <a:bodyPr/>
+        <a:lstStyle/>
+        <a:p>
+          <a:endParaRPr lang="fr-CA"/>
+        </a:p>
+      </dgm:t>
     </dgm:pt>
     <dgm:pt modelId="{29F37ED3-A8E5-4786-B404-228B19A84693}" type="sibTrans" cxnId="{63E3531B-9847-4369-8EA2-D4D6914B4E6A}">
       <dgm:prSet/>
       <dgm:spPr/>
+      <dgm:t>
+        <a:bodyPr/>
+        <a:lstStyle/>
+        <a:p>
+          <a:endParaRPr lang="fr-CA"/>
+        </a:p>
+      </dgm:t>
     </dgm:pt>
     <dgm:pt modelId="{CE749155-DBD7-4C7D-8089-EBF26970EDBD}">
       <dgm:prSet phldrT="[Texte]"/>
@@ -6443,10 +6440,24 @@
     <dgm:pt modelId="{63A3DB79-1ED3-479B-B050-C4F032A738AF}" type="parTrans" cxnId="{D6B6B0DB-A590-4F84-8257-F97B7EE4CF9C}">
       <dgm:prSet/>
       <dgm:spPr/>
+      <dgm:t>
+        <a:bodyPr/>
+        <a:lstStyle/>
+        <a:p>
+          <a:endParaRPr lang="fr-CA"/>
+        </a:p>
+      </dgm:t>
     </dgm:pt>
     <dgm:pt modelId="{20EDD030-DADB-43FE-92FD-E4D46186F348}" type="sibTrans" cxnId="{D6B6B0DB-A590-4F84-8257-F97B7EE4CF9C}">
       <dgm:prSet/>
       <dgm:spPr/>
+      <dgm:t>
+        <a:bodyPr/>
+        <a:lstStyle/>
+        <a:p>
+          <a:endParaRPr lang="fr-CA"/>
+        </a:p>
+      </dgm:t>
     </dgm:pt>
     <dgm:pt modelId="{799ABF4E-B33A-4B82-A695-6ECBB2B1AA80}">
       <dgm:prSet phldrT="[Texte]"/>
@@ -6465,10 +6476,24 @@
     <dgm:pt modelId="{293D7730-EB41-40CE-B828-29A0786C441A}" type="parTrans" cxnId="{07943DC7-2DD0-4D5F-923A-E96BF9452DF1}">
       <dgm:prSet/>
       <dgm:spPr/>
+      <dgm:t>
+        <a:bodyPr/>
+        <a:lstStyle/>
+        <a:p>
+          <a:endParaRPr lang="fr-CA"/>
+        </a:p>
+      </dgm:t>
     </dgm:pt>
     <dgm:pt modelId="{3593CEEF-8ED3-431A-B193-26361B50E67E}" type="sibTrans" cxnId="{07943DC7-2DD0-4D5F-923A-E96BF9452DF1}">
       <dgm:prSet/>
       <dgm:spPr/>
+      <dgm:t>
+        <a:bodyPr/>
+        <a:lstStyle/>
+        <a:p>
+          <a:endParaRPr lang="fr-CA"/>
+        </a:p>
+      </dgm:t>
     </dgm:pt>
     <dgm:pt modelId="{323266C0-665C-4099-869D-F89F268EF296}">
       <dgm:prSet phldrT="[Texte]"/>
@@ -6487,10 +6512,24 @@
     <dgm:pt modelId="{85295DB0-00AF-4423-BC3D-F9D3E9E771EE}" type="parTrans" cxnId="{BAA94CA4-8CF2-4DF8-AADC-C47576899E36}">
       <dgm:prSet/>
       <dgm:spPr/>
+      <dgm:t>
+        <a:bodyPr/>
+        <a:lstStyle/>
+        <a:p>
+          <a:endParaRPr lang="fr-CA"/>
+        </a:p>
+      </dgm:t>
     </dgm:pt>
     <dgm:pt modelId="{9C636B28-EAFC-4086-9328-39C6D1C745CE}" type="sibTrans" cxnId="{BAA94CA4-8CF2-4DF8-AADC-C47576899E36}">
       <dgm:prSet/>
       <dgm:spPr/>
+      <dgm:t>
+        <a:bodyPr/>
+        <a:lstStyle/>
+        <a:p>
+          <a:endParaRPr lang="fr-CA"/>
+        </a:p>
+      </dgm:t>
     </dgm:pt>
     <dgm:pt modelId="{31BA0E44-5202-442D-9E96-DE0838A01E63}">
       <dgm:prSet phldrT="[Texte]"/>
@@ -6509,10 +6548,24 @@
     <dgm:pt modelId="{97125B6A-A1F2-475E-81E4-764B7CC29AE3}" type="parTrans" cxnId="{6755BEA9-E1EF-4021-854E-D64ED4554A8B}">
       <dgm:prSet/>
       <dgm:spPr/>
+      <dgm:t>
+        <a:bodyPr/>
+        <a:lstStyle/>
+        <a:p>
+          <a:endParaRPr lang="fr-CA"/>
+        </a:p>
+      </dgm:t>
     </dgm:pt>
     <dgm:pt modelId="{D025D953-82F0-44F0-B0DF-126A394A10E1}" type="sibTrans" cxnId="{6755BEA9-E1EF-4021-854E-D64ED4554A8B}">
       <dgm:prSet/>
       <dgm:spPr/>
+      <dgm:t>
+        <a:bodyPr/>
+        <a:lstStyle/>
+        <a:p>
+          <a:endParaRPr lang="fr-CA"/>
+        </a:p>
+      </dgm:t>
     </dgm:pt>
     <dgm:pt modelId="{6298E520-3101-4276-A1DF-BD172C724C75}">
       <dgm:prSet phldrT="[Texte]"/>
@@ -6531,10 +6584,60 @@
     <dgm:pt modelId="{454D6489-143E-4ABF-951C-CD84C9FA5D17}" type="parTrans" cxnId="{7C245FB7-9CD1-4A8E-BE16-B004269318D4}">
       <dgm:prSet/>
       <dgm:spPr/>
+      <dgm:t>
+        <a:bodyPr/>
+        <a:lstStyle/>
+        <a:p>
+          <a:endParaRPr lang="fr-CA"/>
+        </a:p>
+      </dgm:t>
     </dgm:pt>
     <dgm:pt modelId="{D1EE505B-30A7-466E-A6DF-A2126721CACF}" type="sibTrans" cxnId="{7C245FB7-9CD1-4A8E-BE16-B004269318D4}">
       <dgm:prSet/>
       <dgm:spPr/>
+      <dgm:t>
+        <a:bodyPr/>
+        <a:lstStyle/>
+        <a:p>
+          <a:endParaRPr lang="fr-CA"/>
+        </a:p>
+      </dgm:t>
+    </dgm:pt>
+    <dgm:pt modelId="{851F7C20-460E-4B8B-9FDB-432F2B64BB58}">
+      <dgm:prSet phldrT="[Texte]"/>
+      <dgm:spPr/>
+      <dgm:t>
+        <a:bodyPr/>
+        <a:lstStyle/>
+        <a:p>
+          <a:r>
+            <a:rPr lang="fr-CA"/>
+            <a:t>clsDB</a:t>
+          </a:r>
+        </a:p>
+      </dgm:t>
+    </dgm:pt>
+    <dgm:pt modelId="{4BB51EFE-8927-42CF-ACCE-032B776AD50F}" type="parTrans" cxnId="{98A116B5-70F4-456D-81F2-064C21444295}">
+      <dgm:prSet/>
+      <dgm:spPr/>
+      <dgm:t>
+        <a:bodyPr/>
+        <a:lstStyle/>
+        <a:p>
+          <a:endParaRPr lang="fr-CA"/>
+        </a:p>
+      </dgm:t>
+    </dgm:pt>
+    <dgm:pt modelId="{612B1E95-C7A2-4B13-804D-139998E321B0}" type="sibTrans" cxnId="{98A116B5-70F4-456D-81F2-064C21444295}">
+      <dgm:prSet/>
+      <dgm:spPr/>
+      <dgm:t>
+        <a:bodyPr/>
+        <a:lstStyle/>
+        <a:p>
+          <a:endParaRPr lang="fr-CA"/>
+        </a:p>
+      </dgm:t>
     </dgm:pt>
     <dgm:pt modelId="{F9B6F1FE-BAEB-429A-ACF4-8C9EC5EBE943}" type="pres">
       <dgm:prSet presAssocID="{0AB4C422-CA42-4381-882F-F83F67E7C563}" presName="mainComposite" presStyleCnt="0">
@@ -6593,7 +6696,7 @@
       <dgm:spPr/>
     </dgm:pt>
     <dgm:pt modelId="{684D196E-5D90-4CF5-A82F-964CF66AA605}" type="pres">
-      <dgm:prSet presAssocID="{EEEB01CB-5A7F-4114-97C6-13D7D19E3E2F}" presName="Name19" presStyleLbl="parChTrans1D2" presStyleIdx="0" presStyleCnt="5"/>
+      <dgm:prSet presAssocID="{EEEB01CB-5A7F-4114-97C6-13D7D19E3E2F}" presName="Name19" presStyleLbl="parChTrans1D2" presStyleIdx="0" presStyleCnt="6"/>
       <dgm:spPr/>
       <dgm:t>
         <a:bodyPr/>
@@ -6608,7 +6711,7 @@
       <dgm:spPr/>
     </dgm:pt>
     <dgm:pt modelId="{6B4E0FD7-2333-4928-B319-A2A2618D62F0}" type="pres">
-      <dgm:prSet presAssocID="{1900B38B-CC86-4646-85A4-299D12EC4656}" presName="level2Shape" presStyleLbl="node2" presStyleIdx="0" presStyleCnt="5"/>
+      <dgm:prSet presAssocID="{1900B38B-CC86-4646-85A4-299D12EC4656}" presName="level2Shape" presStyleLbl="node2" presStyleIdx="0" presStyleCnt="6"/>
       <dgm:spPr/>
       <dgm:t>
         <a:bodyPr/>
@@ -6623,7 +6726,7 @@
       <dgm:spPr/>
     </dgm:pt>
     <dgm:pt modelId="{64A2C945-FC7C-4B21-A404-CBBA900302D7}" type="pres">
-      <dgm:prSet presAssocID="{FA5D108E-9F0E-46B9-89BD-14B616502A7B}" presName="Name19" presStyleLbl="parChTrans1D2" presStyleIdx="1" presStyleCnt="5"/>
+      <dgm:prSet presAssocID="{FA5D108E-9F0E-46B9-89BD-14B616502A7B}" presName="Name19" presStyleLbl="parChTrans1D2" presStyleIdx="1" presStyleCnt="6"/>
       <dgm:spPr/>
       <dgm:t>
         <a:bodyPr/>
@@ -6638,7 +6741,7 @@
       <dgm:spPr/>
     </dgm:pt>
     <dgm:pt modelId="{DEA66D65-5FD8-4F8B-A051-B375519770CD}" type="pres">
-      <dgm:prSet presAssocID="{292A86A0-EC29-427B-831D-662F398F3346}" presName="level2Shape" presStyleLbl="node2" presStyleIdx="1" presStyleCnt="5"/>
+      <dgm:prSet presAssocID="{292A86A0-EC29-427B-831D-662F398F3346}" presName="level2Shape" presStyleLbl="node2" presStyleIdx="1" presStyleCnt="6"/>
       <dgm:spPr/>
       <dgm:t>
         <a:bodyPr/>
@@ -6881,7 +6984,7 @@
       <dgm:spPr/>
     </dgm:pt>
     <dgm:pt modelId="{F8CD646E-4775-4AA3-B687-E6D456C8E8E5}" type="pres">
-      <dgm:prSet presAssocID="{AA8F18DF-E9C5-4668-BBA1-F8FA01358B2E}" presName="Name19" presStyleLbl="parChTrans1D2" presStyleIdx="2" presStyleCnt="5"/>
+      <dgm:prSet presAssocID="{AA8F18DF-E9C5-4668-BBA1-F8FA01358B2E}" presName="Name19" presStyleLbl="parChTrans1D2" presStyleIdx="2" presStyleCnt="6"/>
       <dgm:spPr/>
       <dgm:t>
         <a:bodyPr/>
@@ -6896,7 +6999,7 @@
       <dgm:spPr/>
     </dgm:pt>
     <dgm:pt modelId="{FBC1C220-2DA0-48D2-9615-B63C964F1F4A}" type="pres">
-      <dgm:prSet presAssocID="{5EF642D1-B36B-4315-AB9B-1B0F7A8600F4}" presName="level2Shape" presStyleLbl="node2" presStyleIdx="2" presStyleCnt="5"/>
+      <dgm:prSet presAssocID="{5EF642D1-B36B-4315-AB9B-1B0F7A8600F4}" presName="level2Shape" presStyleLbl="node2" presStyleIdx="2" presStyleCnt="6"/>
       <dgm:spPr/>
       <dgm:t>
         <a:bodyPr/>
@@ -6911,7 +7014,7 @@
       <dgm:spPr/>
     </dgm:pt>
     <dgm:pt modelId="{BA02FD33-7FE1-4DDD-85B1-3DCEE31B2718}" type="pres">
-      <dgm:prSet presAssocID="{7C3DF0A8-19B6-442B-A639-5206C94F6695}" presName="Name19" presStyleLbl="parChTrans1D2" presStyleIdx="3" presStyleCnt="5"/>
+      <dgm:prSet presAssocID="{7C3DF0A8-19B6-442B-A639-5206C94F6695}" presName="Name19" presStyleLbl="parChTrans1D2" presStyleIdx="3" presStyleCnt="6"/>
       <dgm:spPr/>
       <dgm:t>
         <a:bodyPr/>
@@ -6926,7 +7029,7 @@
       <dgm:spPr/>
     </dgm:pt>
     <dgm:pt modelId="{5A6C367E-BF7C-4F86-8475-BA82921D6B20}" type="pres">
-      <dgm:prSet presAssocID="{4BDDA8A4-521F-49DD-ADD3-877D21F077EF}" presName="level2Shape" presStyleLbl="node2" presStyleIdx="3" presStyleCnt="5"/>
+      <dgm:prSet presAssocID="{4BDDA8A4-521F-49DD-ADD3-877D21F077EF}" presName="level2Shape" presStyleLbl="node2" presStyleIdx="3" presStyleCnt="6"/>
       <dgm:spPr/>
       <dgm:t>
         <a:bodyPr/>
@@ -6941,7 +7044,7 @@
       <dgm:spPr/>
     </dgm:pt>
     <dgm:pt modelId="{2070918D-B10C-40B7-8715-621374A95FB5}" type="pres">
-      <dgm:prSet presAssocID="{108DBB47-D14C-4989-ABB8-63EF7D6673D7}" presName="Name19" presStyleLbl="parChTrans1D2" presStyleIdx="4" presStyleCnt="5"/>
+      <dgm:prSet presAssocID="{108DBB47-D14C-4989-ABB8-63EF7D6673D7}" presName="Name19" presStyleLbl="parChTrans1D2" presStyleIdx="4" presStyleCnt="6"/>
       <dgm:spPr/>
       <dgm:t>
         <a:bodyPr/>
@@ -6956,7 +7059,7 @@
       <dgm:spPr/>
     </dgm:pt>
     <dgm:pt modelId="{2F34247D-9523-4B6C-B405-510A7744EEA8}" type="pres">
-      <dgm:prSet presAssocID="{29547E63-E692-4D3B-91C1-36E8E5EF7E25}" presName="level2Shape" presStyleLbl="node2" presStyleIdx="4" presStyleCnt="5"/>
+      <dgm:prSet presAssocID="{29547E63-E692-4D3B-91C1-36E8E5EF7E25}" presName="level2Shape" presStyleLbl="node2" presStyleIdx="4" presStyleCnt="6"/>
       <dgm:spPr/>
       <dgm:t>
         <a:bodyPr/>
@@ -6970,119 +7073,149 @@
       <dgm:prSet presAssocID="{29547E63-E692-4D3B-91C1-36E8E5EF7E25}" presName="hierChild3" presStyleCnt="0"/>
       <dgm:spPr/>
     </dgm:pt>
+    <dgm:pt modelId="{C7EEA355-9978-4A15-88A1-32564BC715D1}" type="pres">
+      <dgm:prSet presAssocID="{4BB51EFE-8927-42CF-ACCE-032B776AD50F}" presName="Name19" presStyleLbl="parChTrans1D2" presStyleIdx="5" presStyleCnt="6"/>
+      <dgm:spPr/>
+    </dgm:pt>
+    <dgm:pt modelId="{E739491E-6313-462D-9A21-1C0FBE5A28AE}" type="pres">
+      <dgm:prSet presAssocID="{851F7C20-460E-4B8B-9FDB-432F2B64BB58}" presName="Name21" presStyleCnt="0"/>
+      <dgm:spPr/>
+    </dgm:pt>
+    <dgm:pt modelId="{06606547-0031-49A9-8150-89AA0BCB5D78}" type="pres">
+      <dgm:prSet presAssocID="{851F7C20-460E-4B8B-9FDB-432F2B64BB58}" presName="level2Shape" presStyleLbl="node2" presStyleIdx="5" presStyleCnt="6"/>
+      <dgm:spPr/>
+      <dgm:t>
+        <a:bodyPr/>
+        <a:lstStyle/>
+        <a:p>
+          <a:endParaRPr lang="fr-CA"/>
+        </a:p>
+      </dgm:t>
+    </dgm:pt>
+    <dgm:pt modelId="{0BA1ED47-0043-4DBD-9017-A66F18AD2767}" type="pres">
+      <dgm:prSet presAssocID="{851F7C20-460E-4B8B-9FDB-432F2B64BB58}" presName="hierChild3" presStyleCnt="0"/>
+      <dgm:spPr/>
+    </dgm:pt>
     <dgm:pt modelId="{7A6069F2-3AF1-4413-8888-8C63B0E011C4}" type="pres">
       <dgm:prSet presAssocID="{0AB4C422-CA42-4381-882F-F83F67E7C563}" presName="bgShapesFlow" presStyleCnt="0"/>
       <dgm:spPr/>
     </dgm:pt>
   </dgm:ptLst>
   <dgm:cxnLst>
-    <dgm:cxn modelId="{672BED36-D494-4819-BF1E-2CFAE8FF32CF}" type="presOf" srcId="{F138C379-FB84-476E-BB89-996D8862667F}" destId="{C2A4F6AA-6CB9-4F0B-88ED-A3AD5996D764}" srcOrd="0" destOrd="0" presId="urn:microsoft.com/office/officeart/2005/8/layout/hierarchy6"/>
-    <dgm:cxn modelId="{08F0C272-1664-4FAE-94D7-AAD839E9F328}" type="presOf" srcId="{CE749155-DBD7-4C7D-8089-EBF26970EDBD}" destId="{D566341C-3CE6-4F47-9912-2FC28A2A3587}" srcOrd="0" destOrd="0" presId="urn:microsoft.com/office/officeart/2005/8/layout/hierarchy6"/>
-    <dgm:cxn modelId="{70030761-A26C-4ED4-AD31-90101A729FBA}" type="presOf" srcId="{6298E520-3101-4276-A1DF-BD172C724C75}" destId="{1C1D3991-2554-49C7-A0C6-A7396F34BA9B}" srcOrd="0" destOrd="0" presId="urn:microsoft.com/office/officeart/2005/8/layout/hierarchy6"/>
-    <dgm:cxn modelId="{75866D65-84C0-43CE-8F10-C850DD2C9BDD}" type="presOf" srcId="{FA5D108E-9F0E-46B9-89BD-14B616502A7B}" destId="{64A2C945-FC7C-4B21-A404-CBBA900302D7}" srcOrd="0" destOrd="0" presId="urn:microsoft.com/office/officeart/2005/8/layout/hierarchy6"/>
+    <dgm:cxn modelId="{CE68C824-A67F-486F-94D1-80AFD8B5DD20}" srcId="{F02F8C78-3471-4CF6-A909-C95ED7BDDC8F}" destId="{5EF642D1-B36B-4315-AB9B-1B0F7A8600F4}" srcOrd="2" destOrd="0" parTransId="{AA8F18DF-E9C5-4668-BBA1-F8FA01358B2E}" sibTransId="{F6027E82-72DC-4D82-B8C0-D37E856F088E}"/>
+    <dgm:cxn modelId="{FE17E587-F4B3-47F3-AEF9-E32030363C9D}" srcId="{F02F8C78-3471-4CF6-A909-C95ED7BDDC8F}" destId="{4BDDA8A4-521F-49DD-ADD3-877D21F077EF}" srcOrd="3" destOrd="0" parTransId="{7C3DF0A8-19B6-442B-A639-5206C94F6695}" sibTransId="{AFCFA275-1963-4405-84D0-4645D6C5EBA3}"/>
+    <dgm:cxn modelId="{F273D72B-3CF2-479A-9892-F7F69D9956A2}" type="presOf" srcId="{CE749155-DBD7-4C7D-8089-EBF26970EDBD}" destId="{D566341C-3CE6-4F47-9912-2FC28A2A3587}" srcOrd="0" destOrd="0" presId="urn:microsoft.com/office/officeart/2005/8/layout/hierarchy6"/>
+    <dgm:cxn modelId="{6900DFB9-1284-4577-928D-1E2B58BFF7E7}" type="presOf" srcId="{D3C1B91D-B208-44A2-BDB1-C5FF8691E3D9}" destId="{2E3F30CF-BD19-4426-9D01-62C698A941C6}" srcOrd="0" destOrd="0" presId="urn:microsoft.com/office/officeart/2005/8/layout/hierarchy6"/>
+    <dgm:cxn modelId="{0C3C7E95-5724-4F8D-9FB6-4CCF91D9647F}" type="presOf" srcId="{85295DB0-00AF-4423-BC3D-F9D3E9E771EE}" destId="{E6437B83-CB7A-48B3-86DE-A53F190CAA13}" srcOrd="0" destOrd="0" presId="urn:microsoft.com/office/officeart/2005/8/layout/hierarchy6"/>
+    <dgm:cxn modelId="{D4F09C6B-955E-4BE6-9A7A-A9ACC63C4F9E}" type="presOf" srcId="{F02F8C78-3471-4CF6-A909-C95ED7BDDC8F}" destId="{92F60BDD-8477-4D4E-93A0-F850D59B541A}" srcOrd="0" destOrd="0" presId="urn:microsoft.com/office/officeart/2005/8/layout/hierarchy6"/>
+    <dgm:cxn modelId="{60ED9C32-04B5-4270-AEE5-4F7B33E56902}" type="presOf" srcId="{292A86A0-EC29-427B-831D-662F398F3346}" destId="{DEA66D65-5FD8-4F8B-A051-B375519770CD}" srcOrd="0" destOrd="0" presId="urn:microsoft.com/office/officeart/2005/8/layout/hierarchy6"/>
+    <dgm:cxn modelId="{6755BEA9-E1EF-4021-854E-D64ED4554A8B}" srcId="{3E44C17A-2900-4C8D-865D-D38EA0756F46}" destId="{31BA0E44-5202-442D-9E96-DE0838A01E63}" srcOrd="3" destOrd="0" parTransId="{97125B6A-A1F2-475E-81E4-764B7CC29AE3}" sibTransId="{D025D953-82F0-44F0-B0DF-126A394A10E1}"/>
+    <dgm:cxn modelId="{FB48C418-78FD-4060-9E73-F52552C96D64}" type="presOf" srcId="{FA5D108E-9F0E-46B9-89BD-14B616502A7B}" destId="{64A2C945-FC7C-4B21-A404-CBBA900302D7}" srcOrd="0" destOrd="0" presId="urn:microsoft.com/office/officeart/2005/8/layout/hierarchy6"/>
+    <dgm:cxn modelId="{F66A098A-0742-48CD-A804-716406F6EA7B}" type="presOf" srcId="{31BA0E44-5202-442D-9E96-DE0838A01E63}" destId="{D0E4EDCB-669D-42E8-9CC8-4560CF8AC8A2}" srcOrd="0" destOrd="0" presId="urn:microsoft.com/office/officeart/2005/8/layout/hierarchy6"/>
+    <dgm:cxn modelId="{D0B31DA4-E6B4-4CED-9980-DE2A0C127126}" type="presOf" srcId="{4BDDA8A4-521F-49DD-ADD3-877D21F077EF}" destId="{5A6C367E-BF7C-4F86-8475-BA82921D6B20}" srcOrd="0" destOrd="0" presId="urn:microsoft.com/office/officeart/2005/8/layout/hierarchy6"/>
+    <dgm:cxn modelId="{06A26286-5988-4911-A198-81211045BD17}" type="presOf" srcId="{108DBB47-D14C-4989-ABB8-63EF7D6673D7}" destId="{2070918D-B10C-40B7-8715-621374A95FB5}" srcOrd="0" destOrd="0" presId="urn:microsoft.com/office/officeart/2005/8/layout/hierarchy6"/>
+    <dgm:cxn modelId="{B06E1DC9-4F65-4472-89BF-2B8779EE125A}" srcId="{F02F8C78-3471-4CF6-A909-C95ED7BDDC8F}" destId="{1900B38B-CC86-4646-85A4-299D12EC4656}" srcOrd="0" destOrd="0" parTransId="{EEEB01CB-5A7F-4114-97C6-13D7D19E3E2F}" sibTransId="{5434309E-8BA9-449E-BCF3-438147939EF8}"/>
+    <dgm:cxn modelId="{C9971593-026C-4CA2-B6C3-B96F2D1A7E78}" srcId="{292A86A0-EC29-427B-831D-662F398F3346}" destId="{41A5A711-CC3B-48A3-9269-5620C4FC71B4}" srcOrd="1" destOrd="0" parTransId="{F63FA591-13FB-40F2-A5DD-4261FDEFDAC5}" sibTransId="{5FE1BEDE-7A53-47BF-B5D5-042E1C815260}"/>
+    <dgm:cxn modelId="{7C7958C8-A0D4-4428-95F7-4243DEE57CED}" type="presOf" srcId="{97125B6A-A1F2-475E-81E4-764B7CC29AE3}" destId="{31C224F3-92E7-4D3E-965B-9950413E529F}" srcOrd="0" destOrd="0" presId="urn:microsoft.com/office/officeart/2005/8/layout/hierarchy6"/>
+    <dgm:cxn modelId="{4BEA4676-683B-4D7D-81C3-ACD80BB3B45F}" type="presOf" srcId="{2CEB95E5-5296-4CEB-9DBF-765E08DBC7B8}" destId="{FA26E731-9AC1-4F5D-B113-275BB511A272}" srcOrd="0" destOrd="0" presId="urn:microsoft.com/office/officeart/2005/8/layout/hierarchy6"/>
+    <dgm:cxn modelId="{725FBB68-D4D0-4503-86E0-DC2A2117A218}" srcId="{292A86A0-EC29-427B-831D-662F398F3346}" destId="{2CEB95E5-5296-4CEB-9DBF-765E08DBC7B8}" srcOrd="0" destOrd="0" parTransId="{2DD40945-CA2C-409D-AC63-5E16767988CB}" sibTransId="{5FEB5C2F-6B99-4303-A8D8-AA3985C63AF7}"/>
+    <dgm:cxn modelId="{6E31BAED-86CE-452E-ADBF-5C6A44A646C7}" type="presOf" srcId="{F63FA591-13FB-40F2-A5DD-4261FDEFDAC5}" destId="{E6BB582B-7484-43A7-B4B4-A7C252603741}" srcOrd="0" destOrd="0" presId="urn:microsoft.com/office/officeart/2005/8/layout/hierarchy6"/>
+    <dgm:cxn modelId="{0D0B5C87-B422-42B7-BC26-AD7C148A1D7D}" srcId="{F02F8C78-3471-4CF6-A909-C95ED7BDDC8F}" destId="{29547E63-E692-4D3B-91C1-36E8E5EF7E25}" srcOrd="4" destOrd="0" parTransId="{108DBB47-D14C-4989-ABB8-63EF7D6673D7}" sibTransId="{8902C8C4-DF29-4902-A60C-F06AB2219C5B}"/>
+    <dgm:cxn modelId="{D42CABE2-0138-4DED-8E0E-68E35B748FD8}" type="presOf" srcId="{4BB51EFE-8927-42CF-ACCE-032B776AD50F}" destId="{C7EEA355-9978-4A15-88A1-32564BC715D1}" srcOrd="0" destOrd="0" presId="urn:microsoft.com/office/officeart/2005/8/layout/hierarchy6"/>
+    <dgm:cxn modelId="{2EB4A2A1-4AE3-4702-8E3C-6262695873B0}" type="presOf" srcId="{7C3DF0A8-19B6-442B-A639-5206C94F6695}" destId="{BA02FD33-7FE1-4DDD-85B1-3DCEE31B2718}" srcOrd="0" destOrd="0" presId="urn:microsoft.com/office/officeart/2005/8/layout/hierarchy6"/>
+    <dgm:cxn modelId="{ED95AEA3-F158-42E6-AC21-98175617A868}" type="presOf" srcId="{1900B38B-CC86-4646-85A4-299D12EC4656}" destId="{6B4E0FD7-2333-4928-B319-A2A2618D62F0}" srcOrd="0" destOrd="0" presId="urn:microsoft.com/office/officeart/2005/8/layout/hierarchy6"/>
+    <dgm:cxn modelId="{08754761-A17E-40D3-AB90-FC8F3C405AC1}" type="presOf" srcId="{BB7A2E1C-3D98-4C45-87E7-C994FD25197D}" destId="{D78EC979-7426-4112-B931-002C899800AB}" srcOrd="0" destOrd="0" presId="urn:microsoft.com/office/officeart/2005/8/layout/hierarchy6"/>
+    <dgm:cxn modelId="{7C245FB7-9CD1-4A8E-BE16-B004269318D4}" srcId="{3E44C17A-2900-4C8D-865D-D38EA0756F46}" destId="{6298E520-3101-4276-A1DF-BD172C724C75}" srcOrd="4" destOrd="0" parTransId="{454D6489-143E-4ABF-951C-CD84C9FA5D17}" sibTransId="{D1EE505B-30A7-466E-A6DF-A2126721CACF}"/>
+    <dgm:cxn modelId="{F0EC2EBF-AECD-44E9-9CE5-3FA8139440E3}" type="presOf" srcId="{0AB4C422-CA42-4381-882F-F83F67E7C563}" destId="{F9B6F1FE-BAEB-429A-ACF4-8C9EC5EBE943}" srcOrd="0" destOrd="0" presId="urn:microsoft.com/office/officeart/2005/8/layout/hierarchy6"/>
+    <dgm:cxn modelId="{BAA94CA4-8CF2-4DF8-AADC-C47576899E36}" srcId="{3E44C17A-2900-4C8D-865D-D38EA0756F46}" destId="{323266C0-665C-4099-869D-F89F268EF296}" srcOrd="2" destOrd="0" parTransId="{85295DB0-00AF-4423-BC3D-F9D3E9E771EE}" sibTransId="{9C636B28-EAFC-4086-9328-39C6D1C745CE}"/>
+    <dgm:cxn modelId="{63E3531B-9847-4369-8EA2-D4D6914B4E6A}" srcId="{292A86A0-EC29-427B-831D-662F398F3346}" destId="{3E44C17A-2900-4C8D-865D-D38EA0756F46}" srcOrd="3" destOrd="0" parTransId="{D3C1B91D-B208-44A2-BDB1-C5FF8691E3D9}" sibTransId="{29F37ED3-A8E5-4786-B404-228B19A84693}"/>
     <dgm:cxn modelId="{87F152DD-5D13-462C-8397-513C637C3A07}" srcId="{292A86A0-EC29-427B-831D-662F398F3346}" destId="{BB7A2E1C-3D98-4C45-87E7-C994FD25197D}" srcOrd="2" destOrd="0" parTransId="{F138C379-FB84-476E-BB89-996D8862667F}" sibTransId="{06F09A2A-BB85-433A-B931-769D8EBE06E4}"/>
-    <dgm:cxn modelId="{6BAD9DBD-E833-411D-B047-7FC8E3BA6F32}" type="presOf" srcId="{31BA0E44-5202-442D-9E96-DE0838A01E63}" destId="{D0E4EDCB-669D-42E8-9CC8-4560CF8AC8A2}" srcOrd="0" destOrd="0" presId="urn:microsoft.com/office/officeart/2005/8/layout/hierarchy6"/>
-    <dgm:cxn modelId="{42901D01-6819-41ED-A365-C4F03AE4C668}" type="presOf" srcId="{4BDDA8A4-521F-49DD-ADD3-877D21F077EF}" destId="{5A6C367E-BF7C-4F86-8475-BA82921D6B20}" srcOrd="0" destOrd="0" presId="urn:microsoft.com/office/officeart/2005/8/layout/hierarchy6"/>
-    <dgm:cxn modelId="{E5B5759E-DF11-4901-B36C-9B8B754A7EAF}" type="presOf" srcId="{7C3DF0A8-19B6-442B-A639-5206C94F6695}" destId="{BA02FD33-7FE1-4DDD-85B1-3DCEE31B2718}" srcOrd="0" destOrd="0" presId="urn:microsoft.com/office/officeart/2005/8/layout/hierarchy6"/>
-    <dgm:cxn modelId="{860DA4E2-D2CC-4999-A3A1-B5A2264E84F9}" type="presOf" srcId="{41A5A711-CC3B-48A3-9269-5620C4FC71B4}" destId="{ADF4164D-023E-4D33-90CB-335EF6C75AAE}" srcOrd="0" destOrd="0" presId="urn:microsoft.com/office/officeart/2005/8/layout/hierarchy6"/>
+    <dgm:cxn modelId="{92260DC3-0CA4-4447-845E-72B44D821A10}" type="presOf" srcId="{63A3DB79-1ED3-479B-B050-C4F032A738AF}" destId="{2A608922-18B4-4163-9935-99964F6E3956}" srcOrd="0" destOrd="0" presId="urn:microsoft.com/office/officeart/2005/8/layout/hierarchy6"/>
+    <dgm:cxn modelId="{AC873547-A8D4-463A-B996-0A35E5CE29D0}" type="presOf" srcId="{AA8F18DF-E9C5-4668-BBA1-F8FA01358B2E}" destId="{F8CD646E-4775-4AA3-B687-E6D456C8E8E5}" srcOrd="0" destOrd="0" presId="urn:microsoft.com/office/officeart/2005/8/layout/hierarchy6"/>
+    <dgm:cxn modelId="{6DCFE894-4351-40C7-B310-00D85F57FB0A}" type="presOf" srcId="{799ABF4E-B33A-4B82-A695-6ECBB2B1AA80}" destId="{33492944-AB2F-4E13-90EC-C6CDE9C35066}" srcOrd="0" destOrd="0" presId="urn:microsoft.com/office/officeart/2005/8/layout/hierarchy6"/>
+    <dgm:cxn modelId="{85AA1A3A-5E61-4923-B7FA-720FF3A83392}" type="presOf" srcId="{41A5A711-CC3B-48A3-9269-5620C4FC71B4}" destId="{ADF4164D-023E-4D33-90CB-335EF6C75AAE}" srcOrd="0" destOrd="0" presId="urn:microsoft.com/office/officeart/2005/8/layout/hierarchy6"/>
+    <dgm:cxn modelId="{E01CCBD5-1026-4899-8658-91D2558FC797}" type="presOf" srcId="{5EF642D1-B36B-4315-AB9B-1B0F7A8600F4}" destId="{FBC1C220-2DA0-48D2-9615-B63C964F1F4A}" srcOrd="0" destOrd="0" presId="urn:microsoft.com/office/officeart/2005/8/layout/hierarchy6"/>
+    <dgm:cxn modelId="{A0FC0230-10AA-406F-B49C-8F631CEE3BF1}" type="presOf" srcId="{F138C379-FB84-476E-BB89-996D8862667F}" destId="{C2A4F6AA-6CB9-4F0B-88ED-A3AD5996D764}" srcOrd="0" destOrd="0" presId="urn:microsoft.com/office/officeart/2005/8/layout/hierarchy6"/>
+    <dgm:cxn modelId="{5EB6263F-B6CC-4FC3-B8A4-1629AE0C936C}" type="presOf" srcId="{29547E63-E692-4D3B-91C1-36E8E5EF7E25}" destId="{2F34247D-9523-4B6C-B405-510A7744EEA8}" srcOrd="0" destOrd="0" presId="urn:microsoft.com/office/officeart/2005/8/layout/hierarchy6"/>
+    <dgm:cxn modelId="{D6B6B0DB-A590-4F84-8257-F97B7EE4CF9C}" srcId="{3E44C17A-2900-4C8D-865D-D38EA0756F46}" destId="{CE749155-DBD7-4C7D-8089-EBF26970EDBD}" srcOrd="0" destOrd="0" parTransId="{63A3DB79-1ED3-479B-B050-C4F032A738AF}" sibTransId="{20EDD030-DADB-43FE-92FD-E4D46186F348}"/>
+    <dgm:cxn modelId="{476F78F1-6E75-4F13-8E28-379F4B5333A7}" type="presOf" srcId="{6298E520-3101-4276-A1DF-BD172C724C75}" destId="{1C1D3991-2554-49C7-A0C6-A7396F34BA9B}" srcOrd="0" destOrd="0" presId="urn:microsoft.com/office/officeart/2005/8/layout/hierarchy6"/>
+    <dgm:cxn modelId="{1C0C4F25-F301-45B7-8D23-3B938F5692DD}" type="presOf" srcId="{2DD40945-CA2C-409D-AC63-5E16767988CB}" destId="{ABBE20FB-B6FC-498B-AF75-8AC90798B9B1}" srcOrd="0" destOrd="0" presId="urn:microsoft.com/office/officeart/2005/8/layout/hierarchy6"/>
+    <dgm:cxn modelId="{E8B6BB79-D375-4659-93BE-C55A31030353}" type="presOf" srcId="{323266C0-665C-4099-869D-F89F268EF296}" destId="{BF9339FD-CBD6-4453-9AF5-4729ED2E28A0}" srcOrd="0" destOrd="0" presId="urn:microsoft.com/office/officeart/2005/8/layout/hierarchy6"/>
+    <dgm:cxn modelId="{07943DC7-2DD0-4D5F-923A-E96BF9452DF1}" srcId="{3E44C17A-2900-4C8D-865D-D38EA0756F46}" destId="{799ABF4E-B33A-4B82-A695-6ECBB2B1AA80}" srcOrd="1" destOrd="0" parTransId="{293D7730-EB41-40CE-B828-29A0786C441A}" sibTransId="{3593CEEF-8ED3-431A-B193-26361B50E67E}"/>
+    <dgm:cxn modelId="{0FEC86F5-4319-41F6-AB0F-65F6E7B61CB5}" type="presOf" srcId="{293D7730-EB41-40CE-B828-29A0786C441A}" destId="{E3625481-CB15-4F9B-9234-AB3B23849D4D}" srcOrd="0" destOrd="0" presId="urn:microsoft.com/office/officeart/2005/8/layout/hierarchy6"/>
+    <dgm:cxn modelId="{4520A7C2-C261-41BD-981D-3727894E4DF1}" type="presOf" srcId="{3E44C17A-2900-4C8D-865D-D38EA0756F46}" destId="{DD64CBED-ACEE-4D53-B272-DD8755640EE0}" srcOrd="0" destOrd="0" presId="urn:microsoft.com/office/officeart/2005/8/layout/hierarchy6"/>
+    <dgm:cxn modelId="{EB0C840E-6985-473D-A65D-B7E20B8ADE07}" type="presOf" srcId="{851F7C20-460E-4B8B-9FDB-432F2B64BB58}" destId="{06606547-0031-49A9-8150-89AA0BCB5D78}" srcOrd="0" destOrd="0" presId="urn:microsoft.com/office/officeart/2005/8/layout/hierarchy6"/>
+    <dgm:cxn modelId="{57D40BCE-3814-4CD2-81AD-45A35C4EB8D0}" srcId="{F02F8C78-3471-4CF6-A909-C95ED7BDDC8F}" destId="{292A86A0-EC29-427B-831D-662F398F3346}" srcOrd="1" destOrd="0" parTransId="{FA5D108E-9F0E-46B9-89BD-14B616502A7B}" sibTransId="{A392BD79-0DD9-498D-84D4-342FAD456EB2}"/>
+    <dgm:cxn modelId="{B082CBDB-D807-4B6D-9DC0-65E791A3E80A}" type="presOf" srcId="{454D6489-143E-4ABF-951C-CD84C9FA5D17}" destId="{27DAD0B6-04BB-4EA7-BA23-9BE579094900}" srcOrd="0" destOrd="0" presId="urn:microsoft.com/office/officeart/2005/8/layout/hierarchy6"/>
+    <dgm:cxn modelId="{7869891A-1B8A-424D-A367-17C92B07E608}" type="presOf" srcId="{EEEB01CB-5A7F-4114-97C6-13D7D19E3E2F}" destId="{684D196E-5D90-4CF5-A82F-964CF66AA605}" srcOrd="0" destOrd="0" presId="urn:microsoft.com/office/officeart/2005/8/layout/hierarchy6"/>
     <dgm:cxn modelId="{D00A8C4E-1747-4E27-9D8B-DD5F06208504}" srcId="{0AB4C422-CA42-4381-882F-F83F67E7C563}" destId="{F02F8C78-3471-4CF6-A909-C95ED7BDDC8F}" srcOrd="0" destOrd="0" parTransId="{26459BCA-AB67-4CAF-8625-D12F377CBBCF}" sibTransId="{294C3E2C-A448-4741-A990-DC9DD0A187F3}"/>
-    <dgm:cxn modelId="{DE30FBE8-3B11-4F4F-BABF-C98566A50131}" type="presOf" srcId="{29547E63-E692-4D3B-91C1-36E8E5EF7E25}" destId="{2F34247D-9523-4B6C-B405-510A7744EEA8}" srcOrd="0" destOrd="0" presId="urn:microsoft.com/office/officeart/2005/8/layout/hierarchy6"/>
-    <dgm:cxn modelId="{BDA10A94-25BB-4DD1-8B4C-8B0B8655C304}" type="presOf" srcId="{2CEB95E5-5296-4CEB-9DBF-765E08DBC7B8}" destId="{FA26E731-9AC1-4F5D-B113-275BB511A272}" srcOrd="0" destOrd="0" presId="urn:microsoft.com/office/officeart/2005/8/layout/hierarchy6"/>
-    <dgm:cxn modelId="{06EC482E-A96A-482E-8A3C-46F0AB77B5FA}" type="presOf" srcId="{292A86A0-EC29-427B-831D-662F398F3346}" destId="{DEA66D65-5FD8-4F8B-A051-B375519770CD}" srcOrd="0" destOrd="0" presId="urn:microsoft.com/office/officeart/2005/8/layout/hierarchy6"/>
-    <dgm:cxn modelId="{4153B465-CA18-459C-B7EC-B5F6C9007F58}" type="presOf" srcId="{0AB4C422-CA42-4381-882F-F83F67E7C563}" destId="{F9B6F1FE-BAEB-429A-ACF4-8C9EC5EBE943}" srcOrd="0" destOrd="0" presId="urn:microsoft.com/office/officeart/2005/8/layout/hierarchy6"/>
-    <dgm:cxn modelId="{23CB015E-EE06-483A-A550-3EAB674B47EB}" type="presOf" srcId="{799ABF4E-B33A-4B82-A695-6ECBB2B1AA80}" destId="{33492944-AB2F-4E13-90EC-C6CDE9C35066}" srcOrd="0" destOrd="0" presId="urn:microsoft.com/office/officeart/2005/8/layout/hierarchy6"/>
-    <dgm:cxn modelId="{9361C578-2A01-4280-A3B3-B1950FEBE074}" type="presOf" srcId="{97125B6A-A1F2-475E-81E4-764B7CC29AE3}" destId="{31C224F3-92E7-4D3E-965B-9950413E529F}" srcOrd="0" destOrd="0" presId="urn:microsoft.com/office/officeart/2005/8/layout/hierarchy6"/>
-    <dgm:cxn modelId="{FE17E587-F4B3-47F3-AEF9-E32030363C9D}" srcId="{F02F8C78-3471-4CF6-A909-C95ED7BDDC8F}" destId="{4BDDA8A4-521F-49DD-ADD3-877D21F077EF}" srcOrd="3" destOrd="0" parTransId="{7C3DF0A8-19B6-442B-A639-5206C94F6695}" sibTransId="{AFCFA275-1963-4405-84D0-4645D6C5EBA3}"/>
-    <dgm:cxn modelId="{600EBCFB-77BB-4C3E-A2E9-597BEF7284C0}" type="presOf" srcId="{F02F8C78-3471-4CF6-A909-C95ED7BDDC8F}" destId="{92F60BDD-8477-4D4E-93A0-F850D59B541A}" srcOrd="0" destOrd="0" presId="urn:microsoft.com/office/officeart/2005/8/layout/hierarchy6"/>
-    <dgm:cxn modelId="{8DE45408-0315-46A6-AABC-188F478EA86B}" type="presOf" srcId="{5EF642D1-B36B-4315-AB9B-1B0F7A8600F4}" destId="{FBC1C220-2DA0-48D2-9615-B63C964F1F4A}" srcOrd="0" destOrd="0" presId="urn:microsoft.com/office/officeart/2005/8/layout/hierarchy6"/>
-    <dgm:cxn modelId="{EE0F2636-D31E-4463-A298-3D4529FE947D}" type="presOf" srcId="{2DD40945-CA2C-409D-AC63-5E16767988CB}" destId="{ABBE20FB-B6FC-498B-AF75-8AC90798B9B1}" srcOrd="0" destOrd="0" presId="urn:microsoft.com/office/officeart/2005/8/layout/hierarchy6"/>
-    <dgm:cxn modelId="{6755BEA9-E1EF-4021-854E-D64ED4554A8B}" srcId="{3E44C17A-2900-4C8D-865D-D38EA0756F46}" destId="{31BA0E44-5202-442D-9E96-DE0838A01E63}" srcOrd="3" destOrd="0" parTransId="{97125B6A-A1F2-475E-81E4-764B7CC29AE3}" sibTransId="{D025D953-82F0-44F0-B0DF-126A394A10E1}"/>
-    <dgm:cxn modelId="{746DFC64-A10C-45BE-8EA8-1486C8FD93B1}" type="presOf" srcId="{85295DB0-00AF-4423-BC3D-F9D3E9E771EE}" destId="{E6437B83-CB7A-48B3-86DE-A53F190CAA13}" srcOrd="0" destOrd="0" presId="urn:microsoft.com/office/officeart/2005/8/layout/hierarchy6"/>
-    <dgm:cxn modelId="{BAA94CA4-8CF2-4DF8-AADC-C47576899E36}" srcId="{3E44C17A-2900-4C8D-865D-D38EA0756F46}" destId="{323266C0-665C-4099-869D-F89F268EF296}" srcOrd="2" destOrd="0" parTransId="{85295DB0-00AF-4423-BC3D-F9D3E9E771EE}" sibTransId="{9C636B28-EAFC-4086-9328-39C6D1C745CE}"/>
-    <dgm:cxn modelId="{B06E1DC9-4F65-4472-89BF-2B8779EE125A}" srcId="{F02F8C78-3471-4CF6-A909-C95ED7BDDC8F}" destId="{1900B38B-CC86-4646-85A4-299D12EC4656}" srcOrd="0" destOrd="0" parTransId="{EEEB01CB-5A7F-4114-97C6-13D7D19E3E2F}" sibTransId="{5434309E-8BA9-449E-BCF3-438147939EF8}"/>
-    <dgm:cxn modelId="{07943DC7-2DD0-4D5F-923A-E96BF9452DF1}" srcId="{3E44C17A-2900-4C8D-865D-D38EA0756F46}" destId="{799ABF4E-B33A-4B82-A695-6ECBB2B1AA80}" srcOrd="1" destOrd="0" parTransId="{293D7730-EB41-40CE-B828-29A0786C441A}" sibTransId="{3593CEEF-8ED3-431A-B193-26361B50E67E}"/>
-    <dgm:cxn modelId="{7AC5F8EB-004F-4BB2-B3B6-AC4044BC0AF2}" type="presOf" srcId="{BB7A2E1C-3D98-4C45-87E7-C994FD25197D}" destId="{D78EC979-7426-4112-B931-002C899800AB}" srcOrd="0" destOrd="0" presId="urn:microsoft.com/office/officeart/2005/8/layout/hierarchy6"/>
-    <dgm:cxn modelId="{70335D43-9070-41BE-9A58-072AD6C48743}" type="presOf" srcId="{EEEB01CB-5A7F-4114-97C6-13D7D19E3E2F}" destId="{684D196E-5D90-4CF5-A82F-964CF66AA605}" srcOrd="0" destOrd="0" presId="urn:microsoft.com/office/officeart/2005/8/layout/hierarchy6"/>
-    <dgm:cxn modelId="{0D0B5C87-B422-42B7-BC26-AD7C148A1D7D}" srcId="{F02F8C78-3471-4CF6-A909-C95ED7BDDC8F}" destId="{29547E63-E692-4D3B-91C1-36E8E5EF7E25}" srcOrd="4" destOrd="0" parTransId="{108DBB47-D14C-4989-ABB8-63EF7D6673D7}" sibTransId="{8902C8C4-DF29-4902-A60C-F06AB2219C5B}"/>
-    <dgm:cxn modelId="{CE68C824-A67F-486F-94D1-80AFD8B5DD20}" srcId="{F02F8C78-3471-4CF6-A909-C95ED7BDDC8F}" destId="{5EF642D1-B36B-4315-AB9B-1B0F7A8600F4}" srcOrd="2" destOrd="0" parTransId="{AA8F18DF-E9C5-4668-BBA1-F8FA01358B2E}" sibTransId="{F6027E82-72DC-4D82-B8C0-D37E856F088E}"/>
-    <dgm:cxn modelId="{72CB61C9-1ADD-41A3-B8AD-CE887D43795E}" type="presOf" srcId="{D3C1B91D-B208-44A2-BDB1-C5FF8691E3D9}" destId="{2E3F30CF-BD19-4426-9D01-62C698A941C6}" srcOrd="0" destOrd="0" presId="urn:microsoft.com/office/officeart/2005/8/layout/hierarchy6"/>
-    <dgm:cxn modelId="{3B9E07F1-5A9A-4165-81D5-8018EDECEC3D}" type="presOf" srcId="{F63FA591-13FB-40F2-A5DD-4261FDEFDAC5}" destId="{E6BB582B-7484-43A7-B4B4-A7C252603741}" srcOrd="0" destOrd="0" presId="urn:microsoft.com/office/officeart/2005/8/layout/hierarchy6"/>
-    <dgm:cxn modelId="{DEAD36B4-B192-48DA-91D3-65BC09984C71}" type="presOf" srcId="{454D6489-143E-4ABF-951C-CD84C9FA5D17}" destId="{27DAD0B6-04BB-4EA7-BA23-9BE579094900}" srcOrd="0" destOrd="0" presId="urn:microsoft.com/office/officeart/2005/8/layout/hierarchy6"/>
-    <dgm:cxn modelId="{D6B6B0DB-A590-4F84-8257-F97B7EE4CF9C}" srcId="{3E44C17A-2900-4C8D-865D-D38EA0756F46}" destId="{CE749155-DBD7-4C7D-8089-EBF26970EDBD}" srcOrd="0" destOrd="0" parTransId="{63A3DB79-1ED3-479B-B050-C4F032A738AF}" sibTransId="{20EDD030-DADB-43FE-92FD-E4D46186F348}"/>
-    <dgm:cxn modelId="{3C74869D-B412-46E7-A4F3-46BDE202DF1A}" type="presOf" srcId="{AA8F18DF-E9C5-4668-BBA1-F8FA01358B2E}" destId="{F8CD646E-4775-4AA3-B687-E6D456C8E8E5}" srcOrd="0" destOrd="0" presId="urn:microsoft.com/office/officeart/2005/8/layout/hierarchy6"/>
-    <dgm:cxn modelId="{7C245FB7-9CD1-4A8E-BE16-B004269318D4}" srcId="{3E44C17A-2900-4C8D-865D-D38EA0756F46}" destId="{6298E520-3101-4276-A1DF-BD172C724C75}" srcOrd="4" destOrd="0" parTransId="{454D6489-143E-4ABF-951C-CD84C9FA5D17}" sibTransId="{D1EE505B-30A7-466E-A6DF-A2126721CACF}"/>
-    <dgm:cxn modelId="{63E3531B-9847-4369-8EA2-D4D6914B4E6A}" srcId="{292A86A0-EC29-427B-831D-662F398F3346}" destId="{3E44C17A-2900-4C8D-865D-D38EA0756F46}" srcOrd="3" destOrd="0" parTransId="{D3C1B91D-B208-44A2-BDB1-C5FF8691E3D9}" sibTransId="{29F37ED3-A8E5-4786-B404-228B19A84693}"/>
-    <dgm:cxn modelId="{C9971593-026C-4CA2-B6C3-B96F2D1A7E78}" srcId="{292A86A0-EC29-427B-831D-662F398F3346}" destId="{41A5A711-CC3B-48A3-9269-5620C4FC71B4}" srcOrd="1" destOrd="0" parTransId="{F63FA591-13FB-40F2-A5DD-4261FDEFDAC5}" sibTransId="{5FE1BEDE-7A53-47BF-B5D5-042E1C815260}"/>
-    <dgm:cxn modelId="{725FBB68-D4D0-4503-86E0-DC2A2117A218}" srcId="{292A86A0-EC29-427B-831D-662F398F3346}" destId="{2CEB95E5-5296-4CEB-9DBF-765E08DBC7B8}" srcOrd="0" destOrd="0" parTransId="{2DD40945-CA2C-409D-AC63-5E16767988CB}" sibTransId="{5FEB5C2F-6B99-4303-A8D8-AA3985C63AF7}"/>
-    <dgm:cxn modelId="{0449520C-08C5-416F-8AB8-E0D430733A79}" type="presOf" srcId="{323266C0-665C-4099-869D-F89F268EF296}" destId="{BF9339FD-CBD6-4453-9AF5-4729ED2E28A0}" srcOrd="0" destOrd="0" presId="urn:microsoft.com/office/officeart/2005/8/layout/hierarchy6"/>
-    <dgm:cxn modelId="{E573D14E-4F6A-4DFB-B1A9-64AD91CA3F0B}" type="presOf" srcId="{1900B38B-CC86-4646-85A4-299D12EC4656}" destId="{6B4E0FD7-2333-4928-B319-A2A2618D62F0}" srcOrd="0" destOrd="0" presId="urn:microsoft.com/office/officeart/2005/8/layout/hierarchy6"/>
-    <dgm:cxn modelId="{57D40BCE-3814-4CD2-81AD-45A35C4EB8D0}" srcId="{F02F8C78-3471-4CF6-A909-C95ED7BDDC8F}" destId="{292A86A0-EC29-427B-831D-662F398F3346}" srcOrd="1" destOrd="0" parTransId="{FA5D108E-9F0E-46B9-89BD-14B616502A7B}" sibTransId="{A392BD79-0DD9-498D-84D4-342FAD456EB2}"/>
-    <dgm:cxn modelId="{BA2E57B4-4E1F-40DD-8457-5E993242A275}" type="presOf" srcId="{63A3DB79-1ED3-479B-B050-C4F032A738AF}" destId="{2A608922-18B4-4163-9935-99964F6E3956}" srcOrd="0" destOrd="0" presId="urn:microsoft.com/office/officeart/2005/8/layout/hierarchy6"/>
-    <dgm:cxn modelId="{1B46B796-BF18-493E-9439-F4787493EE83}" type="presOf" srcId="{293D7730-EB41-40CE-B828-29A0786C441A}" destId="{E3625481-CB15-4F9B-9234-AB3B23849D4D}" srcOrd="0" destOrd="0" presId="urn:microsoft.com/office/officeart/2005/8/layout/hierarchy6"/>
-    <dgm:cxn modelId="{32168A7C-BA73-4E69-B72F-A8A600597333}" type="presOf" srcId="{108DBB47-D14C-4989-ABB8-63EF7D6673D7}" destId="{2070918D-B10C-40B7-8715-621374A95FB5}" srcOrd="0" destOrd="0" presId="urn:microsoft.com/office/officeart/2005/8/layout/hierarchy6"/>
-    <dgm:cxn modelId="{C1E87ACC-95C8-4A0C-B395-D58DAA5534EE}" type="presOf" srcId="{3E44C17A-2900-4C8D-865D-D38EA0756F46}" destId="{DD64CBED-ACEE-4D53-B272-DD8755640EE0}" srcOrd="0" destOrd="0" presId="urn:microsoft.com/office/officeart/2005/8/layout/hierarchy6"/>
-    <dgm:cxn modelId="{2FB7EEF9-4EED-46EA-AB2C-7327DA981BC1}" type="presParOf" srcId="{F9B6F1FE-BAEB-429A-ACF4-8C9EC5EBE943}" destId="{70FE4429-8CA9-42F0-9A8F-67A5137C6ACE}" srcOrd="0" destOrd="0" presId="urn:microsoft.com/office/officeart/2005/8/layout/hierarchy6"/>
-    <dgm:cxn modelId="{F3483379-554E-40D0-B830-A20047131D7A}" type="presParOf" srcId="{70FE4429-8CA9-42F0-9A8F-67A5137C6ACE}" destId="{F95CE2B7-ABFF-4961-B6E8-59E56F7DCBF5}" srcOrd="0" destOrd="0" presId="urn:microsoft.com/office/officeart/2005/8/layout/hierarchy6"/>
-    <dgm:cxn modelId="{FE53413E-370B-4547-B950-40C1793CC854}" type="presParOf" srcId="{F95CE2B7-ABFF-4961-B6E8-59E56F7DCBF5}" destId="{D70E43F2-027E-4516-AFA0-823CA6789029}" srcOrd="0" destOrd="0" presId="urn:microsoft.com/office/officeart/2005/8/layout/hierarchy6"/>
-    <dgm:cxn modelId="{E97E845F-ACCA-4857-8FDB-0FB135D0AF56}" type="presParOf" srcId="{D70E43F2-027E-4516-AFA0-823CA6789029}" destId="{92F60BDD-8477-4D4E-93A0-F850D59B541A}" srcOrd="0" destOrd="0" presId="urn:microsoft.com/office/officeart/2005/8/layout/hierarchy6"/>
-    <dgm:cxn modelId="{242F3C64-2EB0-4819-AF52-1E39191A624F}" type="presParOf" srcId="{D70E43F2-027E-4516-AFA0-823CA6789029}" destId="{3D356439-DCD9-4D63-ABB7-8420753BADAA}" srcOrd="1" destOrd="0" presId="urn:microsoft.com/office/officeart/2005/8/layout/hierarchy6"/>
-    <dgm:cxn modelId="{652D1D34-D9A7-474A-8ED8-D727BB7EF349}" type="presParOf" srcId="{3D356439-DCD9-4D63-ABB7-8420753BADAA}" destId="{684D196E-5D90-4CF5-A82F-964CF66AA605}" srcOrd="0" destOrd="0" presId="urn:microsoft.com/office/officeart/2005/8/layout/hierarchy6"/>
-    <dgm:cxn modelId="{516C84A0-A957-4C64-83FE-E00A2A394162}" type="presParOf" srcId="{3D356439-DCD9-4D63-ABB7-8420753BADAA}" destId="{955743F3-221B-4502-8EBF-D242485428C6}" srcOrd="1" destOrd="0" presId="urn:microsoft.com/office/officeart/2005/8/layout/hierarchy6"/>
-    <dgm:cxn modelId="{15AB929C-FCBD-4841-91F0-D8CED1EE92CA}" type="presParOf" srcId="{955743F3-221B-4502-8EBF-D242485428C6}" destId="{6B4E0FD7-2333-4928-B319-A2A2618D62F0}" srcOrd="0" destOrd="0" presId="urn:microsoft.com/office/officeart/2005/8/layout/hierarchy6"/>
-    <dgm:cxn modelId="{DC367E30-DD80-42B9-94AD-DAD7BCFA60A0}" type="presParOf" srcId="{955743F3-221B-4502-8EBF-D242485428C6}" destId="{7269249A-0DE9-4F2E-AFB2-868C9A35555F}" srcOrd="1" destOrd="0" presId="urn:microsoft.com/office/officeart/2005/8/layout/hierarchy6"/>
-    <dgm:cxn modelId="{481C5A99-621F-4AFC-AFB7-C2595761EC37}" type="presParOf" srcId="{3D356439-DCD9-4D63-ABB7-8420753BADAA}" destId="{64A2C945-FC7C-4B21-A404-CBBA900302D7}" srcOrd="2" destOrd="0" presId="urn:microsoft.com/office/officeart/2005/8/layout/hierarchy6"/>
-    <dgm:cxn modelId="{9C801297-7E24-4410-B478-154CF4D6A492}" type="presParOf" srcId="{3D356439-DCD9-4D63-ABB7-8420753BADAA}" destId="{1EDA06A5-4E42-41AF-8C51-F993CA3F87E3}" srcOrd="3" destOrd="0" presId="urn:microsoft.com/office/officeart/2005/8/layout/hierarchy6"/>
-    <dgm:cxn modelId="{2D2E821D-DA5F-4CA8-ACEB-BE410869E505}" type="presParOf" srcId="{1EDA06A5-4E42-41AF-8C51-F993CA3F87E3}" destId="{DEA66D65-5FD8-4F8B-A051-B375519770CD}" srcOrd="0" destOrd="0" presId="urn:microsoft.com/office/officeart/2005/8/layout/hierarchy6"/>
-    <dgm:cxn modelId="{BD86FD6D-F337-4758-A288-789E1058BF60}" type="presParOf" srcId="{1EDA06A5-4E42-41AF-8C51-F993CA3F87E3}" destId="{4936CA3D-09FC-4535-B280-86C8DF14427D}" srcOrd="1" destOrd="0" presId="urn:microsoft.com/office/officeart/2005/8/layout/hierarchy6"/>
-    <dgm:cxn modelId="{6BD6D051-0EE2-4891-B693-FFF87B0ABF14}" type="presParOf" srcId="{4936CA3D-09FC-4535-B280-86C8DF14427D}" destId="{ABBE20FB-B6FC-498B-AF75-8AC90798B9B1}" srcOrd="0" destOrd="0" presId="urn:microsoft.com/office/officeart/2005/8/layout/hierarchy6"/>
-    <dgm:cxn modelId="{9A844DCF-31D6-4B42-A91E-5B776D6EC49A}" type="presParOf" srcId="{4936CA3D-09FC-4535-B280-86C8DF14427D}" destId="{45514CFA-D138-4733-8918-AC975B59E662}" srcOrd="1" destOrd="0" presId="urn:microsoft.com/office/officeart/2005/8/layout/hierarchy6"/>
-    <dgm:cxn modelId="{0A49B545-6D4A-4E9C-8C60-F1C3819744C3}" type="presParOf" srcId="{45514CFA-D138-4733-8918-AC975B59E662}" destId="{FA26E731-9AC1-4F5D-B113-275BB511A272}" srcOrd="0" destOrd="0" presId="urn:microsoft.com/office/officeart/2005/8/layout/hierarchy6"/>
-    <dgm:cxn modelId="{7EF16628-12E1-4140-AA10-09EE0D3A4CC6}" type="presParOf" srcId="{45514CFA-D138-4733-8918-AC975B59E662}" destId="{0C53AFEC-8F78-44FF-9CF3-ACB52B0FF85B}" srcOrd="1" destOrd="0" presId="urn:microsoft.com/office/officeart/2005/8/layout/hierarchy6"/>
-    <dgm:cxn modelId="{33E2942B-9F4F-4E25-B458-52729CA76EAD}" type="presParOf" srcId="{4936CA3D-09FC-4535-B280-86C8DF14427D}" destId="{E6BB582B-7484-43A7-B4B4-A7C252603741}" srcOrd="2" destOrd="0" presId="urn:microsoft.com/office/officeart/2005/8/layout/hierarchy6"/>
-    <dgm:cxn modelId="{0F26AC69-34F7-48CD-BD29-24E45D9FE0B3}" type="presParOf" srcId="{4936CA3D-09FC-4535-B280-86C8DF14427D}" destId="{572ED48B-E5F7-455E-A5D1-CA6C6F2CE6B3}" srcOrd="3" destOrd="0" presId="urn:microsoft.com/office/officeart/2005/8/layout/hierarchy6"/>
-    <dgm:cxn modelId="{8FD0EBCB-8F2D-4653-A12A-9DD98DC9EFBD}" type="presParOf" srcId="{572ED48B-E5F7-455E-A5D1-CA6C6F2CE6B3}" destId="{ADF4164D-023E-4D33-90CB-335EF6C75AAE}" srcOrd="0" destOrd="0" presId="urn:microsoft.com/office/officeart/2005/8/layout/hierarchy6"/>
-    <dgm:cxn modelId="{545B3893-4E6F-4526-BE60-DA8C1908F0E2}" type="presParOf" srcId="{572ED48B-E5F7-455E-A5D1-CA6C6F2CE6B3}" destId="{3A71EF5E-0D66-4E73-B892-8BE88AC1B6DD}" srcOrd="1" destOrd="0" presId="urn:microsoft.com/office/officeart/2005/8/layout/hierarchy6"/>
-    <dgm:cxn modelId="{25A50710-BC7D-4143-9AF3-6269574FDF74}" type="presParOf" srcId="{4936CA3D-09FC-4535-B280-86C8DF14427D}" destId="{C2A4F6AA-6CB9-4F0B-88ED-A3AD5996D764}" srcOrd="4" destOrd="0" presId="urn:microsoft.com/office/officeart/2005/8/layout/hierarchy6"/>
-    <dgm:cxn modelId="{A8C67479-6EC6-45FD-9623-D9B43C7D2D7A}" type="presParOf" srcId="{4936CA3D-09FC-4535-B280-86C8DF14427D}" destId="{B16C49E3-ECC3-45B0-BE2D-D34F7F61475F}" srcOrd="5" destOrd="0" presId="urn:microsoft.com/office/officeart/2005/8/layout/hierarchy6"/>
-    <dgm:cxn modelId="{0EE54772-6E84-42BC-8C72-4D11D2EB3833}" type="presParOf" srcId="{B16C49E3-ECC3-45B0-BE2D-D34F7F61475F}" destId="{D78EC979-7426-4112-B931-002C899800AB}" srcOrd="0" destOrd="0" presId="urn:microsoft.com/office/officeart/2005/8/layout/hierarchy6"/>
-    <dgm:cxn modelId="{A5062B75-FAC4-4CF5-A457-2B2883C8C5BC}" type="presParOf" srcId="{B16C49E3-ECC3-45B0-BE2D-D34F7F61475F}" destId="{FD74E02D-12A7-4A9A-B1BE-F88FAD432827}" srcOrd="1" destOrd="0" presId="urn:microsoft.com/office/officeart/2005/8/layout/hierarchy6"/>
-    <dgm:cxn modelId="{62497CEF-C45D-4F9C-B672-BAD33C43CFDE}" type="presParOf" srcId="{4936CA3D-09FC-4535-B280-86C8DF14427D}" destId="{2E3F30CF-BD19-4426-9D01-62C698A941C6}" srcOrd="6" destOrd="0" presId="urn:microsoft.com/office/officeart/2005/8/layout/hierarchy6"/>
-    <dgm:cxn modelId="{9155783D-2EDC-454C-87E4-85058F1E78F8}" type="presParOf" srcId="{4936CA3D-09FC-4535-B280-86C8DF14427D}" destId="{A78D78E2-8922-47CE-A440-1368B41441BD}" srcOrd="7" destOrd="0" presId="urn:microsoft.com/office/officeart/2005/8/layout/hierarchy6"/>
-    <dgm:cxn modelId="{8BB45C06-0E11-40BE-898E-AA17DE0BDA3C}" type="presParOf" srcId="{A78D78E2-8922-47CE-A440-1368B41441BD}" destId="{DD64CBED-ACEE-4D53-B272-DD8755640EE0}" srcOrd="0" destOrd="0" presId="urn:microsoft.com/office/officeart/2005/8/layout/hierarchy6"/>
-    <dgm:cxn modelId="{94430F56-A1A6-4C0E-9A63-F6619F08BD02}" type="presParOf" srcId="{A78D78E2-8922-47CE-A440-1368B41441BD}" destId="{9E850067-F8B5-46DB-833D-F3B9FFD5CD28}" srcOrd="1" destOrd="0" presId="urn:microsoft.com/office/officeart/2005/8/layout/hierarchy6"/>
-    <dgm:cxn modelId="{9D1FDA1A-44AE-4CD7-B22D-321937C60840}" type="presParOf" srcId="{9E850067-F8B5-46DB-833D-F3B9FFD5CD28}" destId="{2A608922-18B4-4163-9935-99964F6E3956}" srcOrd="0" destOrd="0" presId="urn:microsoft.com/office/officeart/2005/8/layout/hierarchy6"/>
-    <dgm:cxn modelId="{F2FB8AF4-3A3F-4B02-B603-C607C10B1CFF}" type="presParOf" srcId="{9E850067-F8B5-46DB-833D-F3B9FFD5CD28}" destId="{56BC2F46-6785-4962-B809-92F06052F63D}" srcOrd="1" destOrd="0" presId="urn:microsoft.com/office/officeart/2005/8/layout/hierarchy6"/>
-    <dgm:cxn modelId="{C30105F0-6C94-4F70-8DB2-282F91C45F5A}" type="presParOf" srcId="{56BC2F46-6785-4962-B809-92F06052F63D}" destId="{D566341C-3CE6-4F47-9912-2FC28A2A3587}" srcOrd="0" destOrd="0" presId="urn:microsoft.com/office/officeart/2005/8/layout/hierarchy6"/>
-    <dgm:cxn modelId="{742B70BB-8042-4AF8-A95C-9D62B916EE0C}" type="presParOf" srcId="{56BC2F46-6785-4962-B809-92F06052F63D}" destId="{5ACADF37-1BAE-41D2-B9F4-FA2FA52C367A}" srcOrd="1" destOrd="0" presId="urn:microsoft.com/office/officeart/2005/8/layout/hierarchy6"/>
-    <dgm:cxn modelId="{F942B9CA-546B-4C7D-BE9B-0276A5B7ADC9}" type="presParOf" srcId="{9E850067-F8B5-46DB-833D-F3B9FFD5CD28}" destId="{E3625481-CB15-4F9B-9234-AB3B23849D4D}" srcOrd="2" destOrd="0" presId="urn:microsoft.com/office/officeart/2005/8/layout/hierarchy6"/>
-    <dgm:cxn modelId="{7A9ADD8A-39B4-4D34-B9B4-E654B96D39F5}" type="presParOf" srcId="{9E850067-F8B5-46DB-833D-F3B9FFD5CD28}" destId="{7429B13E-E3EF-4009-838A-D053C36AB2E1}" srcOrd="3" destOrd="0" presId="urn:microsoft.com/office/officeart/2005/8/layout/hierarchy6"/>
-    <dgm:cxn modelId="{6583671B-3BE5-438D-9E36-28A94A13B081}" type="presParOf" srcId="{7429B13E-E3EF-4009-838A-D053C36AB2E1}" destId="{33492944-AB2F-4E13-90EC-C6CDE9C35066}" srcOrd="0" destOrd="0" presId="urn:microsoft.com/office/officeart/2005/8/layout/hierarchy6"/>
-    <dgm:cxn modelId="{8757E442-4777-48CC-A6D6-585E5CABCC8D}" type="presParOf" srcId="{7429B13E-E3EF-4009-838A-D053C36AB2E1}" destId="{2C90D9F2-7C6E-4478-AD54-CAAA8254EA34}" srcOrd="1" destOrd="0" presId="urn:microsoft.com/office/officeart/2005/8/layout/hierarchy6"/>
-    <dgm:cxn modelId="{66D3955C-69E0-49B0-BF69-F84009259464}" type="presParOf" srcId="{9E850067-F8B5-46DB-833D-F3B9FFD5CD28}" destId="{E6437B83-CB7A-48B3-86DE-A53F190CAA13}" srcOrd="4" destOrd="0" presId="urn:microsoft.com/office/officeart/2005/8/layout/hierarchy6"/>
-    <dgm:cxn modelId="{81469B07-A4FD-4A0A-B913-B0C5F3650A22}" type="presParOf" srcId="{9E850067-F8B5-46DB-833D-F3B9FFD5CD28}" destId="{F2D9B695-8B87-4919-B384-AA31A0DFD399}" srcOrd="5" destOrd="0" presId="urn:microsoft.com/office/officeart/2005/8/layout/hierarchy6"/>
-    <dgm:cxn modelId="{53E72350-3FF9-4186-ABCF-E247F67F8121}" type="presParOf" srcId="{F2D9B695-8B87-4919-B384-AA31A0DFD399}" destId="{BF9339FD-CBD6-4453-9AF5-4729ED2E28A0}" srcOrd="0" destOrd="0" presId="urn:microsoft.com/office/officeart/2005/8/layout/hierarchy6"/>
-    <dgm:cxn modelId="{FA200DBA-7CAD-426B-8193-C6187B3C7FBE}" type="presParOf" srcId="{F2D9B695-8B87-4919-B384-AA31A0DFD399}" destId="{318CFF9F-8B29-4330-A5B9-76B7B68DAF57}" srcOrd="1" destOrd="0" presId="urn:microsoft.com/office/officeart/2005/8/layout/hierarchy6"/>
-    <dgm:cxn modelId="{C65E6935-E3C9-4B59-A35E-0B430D84AA13}" type="presParOf" srcId="{9E850067-F8B5-46DB-833D-F3B9FFD5CD28}" destId="{31C224F3-92E7-4D3E-965B-9950413E529F}" srcOrd="6" destOrd="0" presId="urn:microsoft.com/office/officeart/2005/8/layout/hierarchy6"/>
-    <dgm:cxn modelId="{C77FB6D7-D4CD-4041-AB97-0836D29EC89B}" type="presParOf" srcId="{9E850067-F8B5-46DB-833D-F3B9FFD5CD28}" destId="{E0A0E149-DD52-4ABC-B82B-1265ABED7FD4}" srcOrd="7" destOrd="0" presId="urn:microsoft.com/office/officeart/2005/8/layout/hierarchy6"/>
-    <dgm:cxn modelId="{BEFF94DA-7B83-40A4-8991-208A7FB048FA}" type="presParOf" srcId="{E0A0E149-DD52-4ABC-B82B-1265ABED7FD4}" destId="{D0E4EDCB-669D-42E8-9CC8-4560CF8AC8A2}" srcOrd="0" destOrd="0" presId="urn:microsoft.com/office/officeart/2005/8/layout/hierarchy6"/>
-    <dgm:cxn modelId="{947402E3-9EE5-4659-9F7E-2A9BBB33D05D}" type="presParOf" srcId="{E0A0E149-DD52-4ABC-B82B-1265ABED7FD4}" destId="{9C0E1610-AC2C-4B7D-8A34-7978429125C8}" srcOrd="1" destOrd="0" presId="urn:microsoft.com/office/officeart/2005/8/layout/hierarchy6"/>
-    <dgm:cxn modelId="{AAC986D1-ABF7-43DB-BF00-167F3C511E52}" type="presParOf" srcId="{9E850067-F8B5-46DB-833D-F3B9FFD5CD28}" destId="{27DAD0B6-04BB-4EA7-BA23-9BE579094900}" srcOrd="8" destOrd="0" presId="urn:microsoft.com/office/officeart/2005/8/layout/hierarchy6"/>
-    <dgm:cxn modelId="{425F7A56-AD23-4433-A4FC-7F63E89853BD}" type="presParOf" srcId="{9E850067-F8B5-46DB-833D-F3B9FFD5CD28}" destId="{C3D08520-4033-43E5-90AA-B707D15996C2}" srcOrd="9" destOrd="0" presId="urn:microsoft.com/office/officeart/2005/8/layout/hierarchy6"/>
-    <dgm:cxn modelId="{8FABB16B-7D3F-408F-AE16-D5A8D4944AA9}" type="presParOf" srcId="{C3D08520-4033-43E5-90AA-B707D15996C2}" destId="{1C1D3991-2554-49C7-A0C6-A7396F34BA9B}" srcOrd="0" destOrd="0" presId="urn:microsoft.com/office/officeart/2005/8/layout/hierarchy6"/>
-    <dgm:cxn modelId="{2B91C7C2-0F99-4EC7-893C-E4845A1AB6BE}" type="presParOf" srcId="{C3D08520-4033-43E5-90AA-B707D15996C2}" destId="{F8BCF7E4-1893-449E-899D-E356E760AA71}" srcOrd="1" destOrd="0" presId="urn:microsoft.com/office/officeart/2005/8/layout/hierarchy6"/>
-    <dgm:cxn modelId="{4921D337-81E3-447A-B760-4E69BBB768B3}" type="presParOf" srcId="{3D356439-DCD9-4D63-ABB7-8420753BADAA}" destId="{F8CD646E-4775-4AA3-B687-E6D456C8E8E5}" srcOrd="4" destOrd="0" presId="urn:microsoft.com/office/officeart/2005/8/layout/hierarchy6"/>
-    <dgm:cxn modelId="{83C58773-9D6C-4329-BAED-C90BB6FBCD85}" type="presParOf" srcId="{3D356439-DCD9-4D63-ABB7-8420753BADAA}" destId="{ECB90AAC-6D63-41CE-9C47-8F3490E89909}" srcOrd="5" destOrd="0" presId="urn:microsoft.com/office/officeart/2005/8/layout/hierarchy6"/>
-    <dgm:cxn modelId="{F219EDBD-905B-459F-AC4E-12EC0A769C6A}" type="presParOf" srcId="{ECB90AAC-6D63-41CE-9C47-8F3490E89909}" destId="{FBC1C220-2DA0-48D2-9615-B63C964F1F4A}" srcOrd="0" destOrd="0" presId="urn:microsoft.com/office/officeart/2005/8/layout/hierarchy6"/>
-    <dgm:cxn modelId="{CA5DEE76-6FB6-4BA9-B96A-1C92F14D0EC9}" type="presParOf" srcId="{ECB90AAC-6D63-41CE-9C47-8F3490E89909}" destId="{1CF8D0CE-9BEB-49FF-8170-CAD2E9F61576}" srcOrd="1" destOrd="0" presId="urn:microsoft.com/office/officeart/2005/8/layout/hierarchy6"/>
-    <dgm:cxn modelId="{EBADDE55-6D09-464B-A455-7E77F976F677}" type="presParOf" srcId="{3D356439-DCD9-4D63-ABB7-8420753BADAA}" destId="{BA02FD33-7FE1-4DDD-85B1-3DCEE31B2718}" srcOrd="6" destOrd="0" presId="urn:microsoft.com/office/officeart/2005/8/layout/hierarchy6"/>
-    <dgm:cxn modelId="{206655EE-108A-4F45-AFAB-CBDAEFE7C230}" type="presParOf" srcId="{3D356439-DCD9-4D63-ABB7-8420753BADAA}" destId="{95E91BD4-FEE5-430F-9928-3041011DBE1D}" srcOrd="7" destOrd="0" presId="urn:microsoft.com/office/officeart/2005/8/layout/hierarchy6"/>
-    <dgm:cxn modelId="{D6C944AF-0A14-4BA4-AA66-984C53BF5391}" type="presParOf" srcId="{95E91BD4-FEE5-430F-9928-3041011DBE1D}" destId="{5A6C367E-BF7C-4F86-8475-BA82921D6B20}" srcOrd="0" destOrd="0" presId="urn:microsoft.com/office/officeart/2005/8/layout/hierarchy6"/>
-    <dgm:cxn modelId="{0D3132AE-0229-4AB4-8EB1-F5645E954E12}" type="presParOf" srcId="{95E91BD4-FEE5-430F-9928-3041011DBE1D}" destId="{AD2F3930-40FD-4BEE-B538-7E8E4C9A7BF5}" srcOrd="1" destOrd="0" presId="urn:microsoft.com/office/officeart/2005/8/layout/hierarchy6"/>
-    <dgm:cxn modelId="{9DD0EB13-CBC4-4596-94E5-57246ED44FAA}" type="presParOf" srcId="{3D356439-DCD9-4D63-ABB7-8420753BADAA}" destId="{2070918D-B10C-40B7-8715-621374A95FB5}" srcOrd="8" destOrd="0" presId="urn:microsoft.com/office/officeart/2005/8/layout/hierarchy6"/>
-    <dgm:cxn modelId="{977FB2B1-130F-445F-986E-E32D38A0A59A}" type="presParOf" srcId="{3D356439-DCD9-4D63-ABB7-8420753BADAA}" destId="{791D57A7-140D-47A7-BBAA-E79E27F2E507}" srcOrd="9" destOrd="0" presId="urn:microsoft.com/office/officeart/2005/8/layout/hierarchy6"/>
-    <dgm:cxn modelId="{D10F466A-AFF4-4320-B200-FC7FA1E079B6}" type="presParOf" srcId="{791D57A7-140D-47A7-BBAA-E79E27F2E507}" destId="{2F34247D-9523-4B6C-B405-510A7744EEA8}" srcOrd="0" destOrd="0" presId="urn:microsoft.com/office/officeart/2005/8/layout/hierarchy6"/>
-    <dgm:cxn modelId="{FA46DC2C-41A8-4391-ACA5-CA3A32FAE2B2}" type="presParOf" srcId="{791D57A7-140D-47A7-BBAA-E79E27F2E507}" destId="{9D8A9E9B-B59B-4C0E-89C3-BB37470F911B}" srcOrd="1" destOrd="0" presId="urn:microsoft.com/office/officeart/2005/8/layout/hierarchy6"/>
-    <dgm:cxn modelId="{940BE721-9077-4E93-A973-3B6397D4C501}" type="presParOf" srcId="{F9B6F1FE-BAEB-429A-ACF4-8C9EC5EBE943}" destId="{7A6069F2-3AF1-4413-8888-8C63B0E011C4}" srcOrd="1" destOrd="0" presId="urn:microsoft.com/office/officeart/2005/8/layout/hierarchy6"/>
+    <dgm:cxn modelId="{98A116B5-70F4-456D-81F2-064C21444295}" srcId="{F02F8C78-3471-4CF6-A909-C95ED7BDDC8F}" destId="{851F7C20-460E-4B8B-9FDB-432F2B64BB58}" srcOrd="5" destOrd="0" parTransId="{4BB51EFE-8927-42CF-ACCE-032B776AD50F}" sibTransId="{612B1E95-C7A2-4B13-804D-139998E321B0}"/>
+    <dgm:cxn modelId="{6E76A562-C945-4C99-BFF5-13347F569D45}" type="presParOf" srcId="{F9B6F1FE-BAEB-429A-ACF4-8C9EC5EBE943}" destId="{70FE4429-8CA9-42F0-9A8F-67A5137C6ACE}" srcOrd="0" destOrd="0" presId="urn:microsoft.com/office/officeart/2005/8/layout/hierarchy6"/>
+    <dgm:cxn modelId="{499E462F-E1CB-4128-B6EB-4E7213A56645}" type="presParOf" srcId="{70FE4429-8CA9-42F0-9A8F-67A5137C6ACE}" destId="{F95CE2B7-ABFF-4961-B6E8-59E56F7DCBF5}" srcOrd="0" destOrd="0" presId="urn:microsoft.com/office/officeart/2005/8/layout/hierarchy6"/>
+    <dgm:cxn modelId="{AFD6E974-76E3-41BA-8B6E-EBB868CEB82F}" type="presParOf" srcId="{F95CE2B7-ABFF-4961-B6E8-59E56F7DCBF5}" destId="{D70E43F2-027E-4516-AFA0-823CA6789029}" srcOrd="0" destOrd="0" presId="urn:microsoft.com/office/officeart/2005/8/layout/hierarchy6"/>
+    <dgm:cxn modelId="{8E138FA2-238A-481B-A4DC-8251477EB559}" type="presParOf" srcId="{D70E43F2-027E-4516-AFA0-823CA6789029}" destId="{92F60BDD-8477-4D4E-93A0-F850D59B541A}" srcOrd="0" destOrd="0" presId="urn:microsoft.com/office/officeart/2005/8/layout/hierarchy6"/>
+    <dgm:cxn modelId="{C2E25AED-CCF8-4E6A-AD25-0204E97F99EE}" type="presParOf" srcId="{D70E43F2-027E-4516-AFA0-823CA6789029}" destId="{3D356439-DCD9-4D63-ABB7-8420753BADAA}" srcOrd="1" destOrd="0" presId="urn:microsoft.com/office/officeart/2005/8/layout/hierarchy6"/>
+    <dgm:cxn modelId="{5C3219ED-B29B-415F-9A36-0560CD4A1A1F}" type="presParOf" srcId="{3D356439-DCD9-4D63-ABB7-8420753BADAA}" destId="{684D196E-5D90-4CF5-A82F-964CF66AA605}" srcOrd="0" destOrd="0" presId="urn:microsoft.com/office/officeart/2005/8/layout/hierarchy6"/>
+    <dgm:cxn modelId="{93F81DF5-AFB7-4F16-9244-23EA7D8B3F34}" type="presParOf" srcId="{3D356439-DCD9-4D63-ABB7-8420753BADAA}" destId="{955743F3-221B-4502-8EBF-D242485428C6}" srcOrd="1" destOrd="0" presId="urn:microsoft.com/office/officeart/2005/8/layout/hierarchy6"/>
+    <dgm:cxn modelId="{2A9CA8AA-C2A3-4694-AD40-ED43AF6F159F}" type="presParOf" srcId="{955743F3-221B-4502-8EBF-D242485428C6}" destId="{6B4E0FD7-2333-4928-B319-A2A2618D62F0}" srcOrd="0" destOrd="0" presId="urn:microsoft.com/office/officeart/2005/8/layout/hierarchy6"/>
+    <dgm:cxn modelId="{B00CE75E-C9DF-4BCC-B6DE-82F205D6790D}" type="presParOf" srcId="{955743F3-221B-4502-8EBF-D242485428C6}" destId="{7269249A-0DE9-4F2E-AFB2-868C9A35555F}" srcOrd="1" destOrd="0" presId="urn:microsoft.com/office/officeart/2005/8/layout/hierarchy6"/>
+    <dgm:cxn modelId="{6765223C-6661-4103-805F-8F82AA65A478}" type="presParOf" srcId="{3D356439-DCD9-4D63-ABB7-8420753BADAA}" destId="{64A2C945-FC7C-4B21-A404-CBBA900302D7}" srcOrd="2" destOrd="0" presId="urn:microsoft.com/office/officeart/2005/8/layout/hierarchy6"/>
+    <dgm:cxn modelId="{9C7F26AF-A47B-49B9-AC5A-12075A82FFC2}" type="presParOf" srcId="{3D356439-DCD9-4D63-ABB7-8420753BADAA}" destId="{1EDA06A5-4E42-41AF-8C51-F993CA3F87E3}" srcOrd="3" destOrd="0" presId="urn:microsoft.com/office/officeart/2005/8/layout/hierarchy6"/>
+    <dgm:cxn modelId="{1A8C8082-5B6E-478E-A5A4-B92D2CDDA7A0}" type="presParOf" srcId="{1EDA06A5-4E42-41AF-8C51-F993CA3F87E3}" destId="{DEA66D65-5FD8-4F8B-A051-B375519770CD}" srcOrd="0" destOrd="0" presId="urn:microsoft.com/office/officeart/2005/8/layout/hierarchy6"/>
+    <dgm:cxn modelId="{5B8F09D6-AAE5-4D49-9AB3-724D340C456B}" type="presParOf" srcId="{1EDA06A5-4E42-41AF-8C51-F993CA3F87E3}" destId="{4936CA3D-09FC-4535-B280-86C8DF14427D}" srcOrd="1" destOrd="0" presId="urn:microsoft.com/office/officeart/2005/8/layout/hierarchy6"/>
+    <dgm:cxn modelId="{C6654BD7-55B1-4380-8E1E-D401FBF938B3}" type="presParOf" srcId="{4936CA3D-09FC-4535-B280-86C8DF14427D}" destId="{ABBE20FB-B6FC-498B-AF75-8AC90798B9B1}" srcOrd="0" destOrd="0" presId="urn:microsoft.com/office/officeart/2005/8/layout/hierarchy6"/>
+    <dgm:cxn modelId="{F09FD538-7645-40D4-996F-BFEC0307ED65}" type="presParOf" srcId="{4936CA3D-09FC-4535-B280-86C8DF14427D}" destId="{45514CFA-D138-4733-8918-AC975B59E662}" srcOrd="1" destOrd="0" presId="urn:microsoft.com/office/officeart/2005/8/layout/hierarchy6"/>
+    <dgm:cxn modelId="{0C4F91EF-E0E9-4E4B-82B1-DC176B46D445}" type="presParOf" srcId="{45514CFA-D138-4733-8918-AC975B59E662}" destId="{FA26E731-9AC1-4F5D-B113-275BB511A272}" srcOrd="0" destOrd="0" presId="urn:microsoft.com/office/officeart/2005/8/layout/hierarchy6"/>
+    <dgm:cxn modelId="{8D6A4A24-C856-4A17-A5AC-55472D534A65}" type="presParOf" srcId="{45514CFA-D138-4733-8918-AC975B59E662}" destId="{0C53AFEC-8F78-44FF-9CF3-ACB52B0FF85B}" srcOrd="1" destOrd="0" presId="urn:microsoft.com/office/officeart/2005/8/layout/hierarchy6"/>
+    <dgm:cxn modelId="{6C6D68F8-A171-4DCF-862D-5D8A8346C314}" type="presParOf" srcId="{4936CA3D-09FC-4535-B280-86C8DF14427D}" destId="{E6BB582B-7484-43A7-B4B4-A7C252603741}" srcOrd="2" destOrd="0" presId="urn:microsoft.com/office/officeart/2005/8/layout/hierarchy6"/>
+    <dgm:cxn modelId="{F057B8F4-0B86-480F-B6D1-565F148FF993}" type="presParOf" srcId="{4936CA3D-09FC-4535-B280-86C8DF14427D}" destId="{572ED48B-E5F7-455E-A5D1-CA6C6F2CE6B3}" srcOrd="3" destOrd="0" presId="urn:microsoft.com/office/officeart/2005/8/layout/hierarchy6"/>
+    <dgm:cxn modelId="{E10DDC28-75B9-4B8A-8E2E-FA70D866F64F}" type="presParOf" srcId="{572ED48B-E5F7-455E-A5D1-CA6C6F2CE6B3}" destId="{ADF4164D-023E-4D33-90CB-335EF6C75AAE}" srcOrd="0" destOrd="0" presId="urn:microsoft.com/office/officeart/2005/8/layout/hierarchy6"/>
+    <dgm:cxn modelId="{6FB6810B-D218-499C-8263-114B4A11B0CC}" type="presParOf" srcId="{572ED48B-E5F7-455E-A5D1-CA6C6F2CE6B3}" destId="{3A71EF5E-0D66-4E73-B892-8BE88AC1B6DD}" srcOrd="1" destOrd="0" presId="urn:microsoft.com/office/officeart/2005/8/layout/hierarchy6"/>
+    <dgm:cxn modelId="{A7B0B8E9-1FC4-463A-AA9F-ACBC42B570D5}" type="presParOf" srcId="{4936CA3D-09FC-4535-B280-86C8DF14427D}" destId="{C2A4F6AA-6CB9-4F0B-88ED-A3AD5996D764}" srcOrd="4" destOrd="0" presId="urn:microsoft.com/office/officeart/2005/8/layout/hierarchy6"/>
+    <dgm:cxn modelId="{B7D60595-11F7-46CE-A9FE-A0CB65FBB6B0}" type="presParOf" srcId="{4936CA3D-09FC-4535-B280-86C8DF14427D}" destId="{B16C49E3-ECC3-45B0-BE2D-D34F7F61475F}" srcOrd="5" destOrd="0" presId="urn:microsoft.com/office/officeart/2005/8/layout/hierarchy6"/>
+    <dgm:cxn modelId="{D2515543-F9FF-409A-93E6-2126FF9EA412}" type="presParOf" srcId="{B16C49E3-ECC3-45B0-BE2D-D34F7F61475F}" destId="{D78EC979-7426-4112-B931-002C899800AB}" srcOrd="0" destOrd="0" presId="urn:microsoft.com/office/officeart/2005/8/layout/hierarchy6"/>
+    <dgm:cxn modelId="{59E6A147-34F5-48EF-9485-2F9661FFC6CB}" type="presParOf" srcId="{B16C49E3-ECC3-45B0-BE2D-D34F7F61475F}" destId="{FD74E02D-12A7-4A9A-B1BE-F88FAD432827}" srcOrd="1" destOrd="0" presId="urn:microsoft.com/office/officeart/2005/8/layout/hierarchy6"/>
+    <dgm:cxn modelId="{BEED5467-9E1D-4137-8E32-E6E917C04924}" type="presParOf" srcId="{4936CA3D-09FC-4535-B280-86C8DF14427D}" destId="{2E3F30CF-BD19-4426-9D01-62C698A941C6}" srcOrd="6" destOrd="0" presId="urn:microsoft.com/office/officeart/2005/8/layout/hierarchy6"/>
+    <dgm:cxn modelId="{A78E25BA-4498-42E7-8E09-9F8CD1668C46}" type="presParOf" srcId="{4936CA3D-09FC-4535-B280-86C8DF14427D}" destId="{A78D78E2-8922-47CE-A440-1368B41441BD}" srcOrd="7" destOrd="0" presId="urn:microsoft.com/office/officeart/2005/8/layout/hierarchy6"/>
+    <dgm:cxn modelId="{630E1E32-6C43-4635-ACD9-CA5303260E84}" type="presParOf" srcId="{A78D78E2-8922-47CE-A440-1368B41441BD}" destId="{DD64CBED-ACEE-4D53-B272-DD8755640EE0}" srcOrd="0" destOrd="0" presId="urn:microsoft.com/office/officeart/2005/8/layout/hierarchy6"/>
+    <dgm:cxn modelId="{FD5DF0C6-85BC-421F-9070-7F2E99C7D302}" type="presParOf" srcId="{A78D78E2-8922-47CE-A440-1368B41441BD}" destId="{9E850067-F8B5-46DB-833D-F3B9FFD5CD28}" srcOrd="1" destOrd="0" presId="urn:microsoft.com/office/officeart/2005/8/layout/hierarchy6"/>
+    <dgm:cxn modelId="{F7BEDE7E-1443-42F5-A981-18599A85AD5B}" type="presParOf" srcId="{9E850067-F8B5-46DB-833D-F3B9FFD5CD28}" destId="{2A608922-18B4-4163-9935-99964F6E3956}" srcOrd="0" destOrd="0" presId="urn:microsoft.com/office/officeart/2005/8/layout/hierarchy6"/>
+    <dgm:cxn modelId="{67ADE893-BE73-4E4E-AF85-DE14765DC547}" type="presParOf" srcId="{9E850067-F8B5-46DB-833D-F3B9FFD5CD28}" destId="{56BC2F46-6785-4962-B809-92F06052F63D}" srcOrd="1" destOrd="0" presId="urn:microsoft.com/office/officeart/2005/8/layout/hierarchy6"/>
+    <dgm:cxn modelId="{1088FC38-A86C-44B4-A9B6-EEC106BF1F4A}" type="presParOf" srcId="{56BC2F46-6785-4962-B809-92F06052F63D}" destId="{D566341C-3CE6-4F47-9912-2FC28A2A3587}" srcOrd="0" destOrd="0" presId="urn:microsoft.com/office/officeart/2005/8/layout/hierarchy6"/>
+    <dgm:cxn modelId="{0D7DC5AD-1FCF-4DA4-BE03-FC3B0DFCA60F}" type="presParOf" srcId="{56BC2F46-6785-4962-B809-92F06052F63D}" destId="{5ACADF37-1BAE-41D2-B9F4-FA2FA52C367A}" srcOrd="1" destOrd="0" presId="urn:microsoft.com/office/officeart/2005/8/layout/hierarchy6"/>
+    <dgm:cxn modelId="{F3D8FFC9-B6F3-403E-84D1-0B2EABD1A561}" type="presParOf" srcId="{9E850067-F8B5-46DB-833D-F3B9FFD5CD28}" destId="{E3625481-CB15-4F9B-9234-AB3B23849D4D}" srcOrd="2" destOrd="0" presId="urn:microsoft.com/office/officeart/2005/8/layout/hierarchy6"/>
+    <dgm:cxn modelId="{8C18EEDA-6128-45EC-8BCA-0DAA5167DEE4}" type="presParOf" srcId="{9E850067-F8B5-46DB-833D-F3B9FFD5CD28}" destId="{7429B13E-E3EF-4009-838A-D053C36AB2E1}" srcOrd="3" destOrd="0" presId="urn:microsoft.com/office/officeart/2005/8/layout/hierarchy6"/>
+    <dgm:cxn modelId="{5EB2BC74-93A8-4C3F-B679-DC3B8345DEA9}" type="presParOf" srcId="{7429B13E-E3EF-4009-838A-D053C36AB2E1}" destId="{33492944-AB2F-4E13-90EC-C6CDE9C35066}" srcOrd="0" destOrd="0" presId="urn:microsoft.com/office/officeart/2005/8/layout/hierarchy6"/>
+    <dgm:cxn modelId="{C471B52B-217C-417C-9A90-DBD689B5BB38}" type="presParOf" srcId="{7429B13E-E3EF-4009-838A-D053C36AB2E1}" destId="{2C90D9F2-7C6E-4478-AD54-CAAA8254EA34}" srcOrd="1" destOrd="0" presId="urn:microsoft.com/office/officeart/2005/8/layout/hierarchy6"/>
+    <dgm:cxn modelId="{2F8A2132-4DA1-47ED-8359-2DE8838FB8CE}" type="presParOf" srcId="{9E850067-F8B5-46DB-833D-F3B9FFD5CD28}" destId="{E6437B83-CB7A-48B3-86DE-A53F190CAA13}" srcOrd="4" destOrd="0" presId="urn:microsoft.com/office/officeart/2005/8/layout/hierarchy6"/>
+    <dgm:cxn modelId="{D54BFF16-F929-43AF-90EF-7FDB24BAEDE9}" type="presParOf" srcId="{9E850067-F8B5-46DB-833D-F3B9FFD5CD28}" destId="{F2D9B695-8B87-4919-B384-AA31A0DFD399}" srcOrd="5" destOrd="0" presId="urn:microsoft.com/office/officeart/2005/8/layout/hierarchy6"/>
+    <dgm:cxn modelId="{E9B13DA9-DA7A-49BA-80E2-C99616A6967F}" type="presParOf" srcId="{F2D9B695-8B87-4919-B384-AA31A0DFD399}" destId="{BF9339FD-CBD6-4453-9AF5-4729ED2E28A0}" srcOrd="0" destOrd="0" presId="urn:microsoft.com/office/officeart/2005/8/layout/hierarchy6"/>
+    <dgm:cxn modelId="{550CB861-8BFE-455E-9735-058DF364A39B}" type="presParOf" srcId="{F2D9B695-8B87-4919-B384-AA31A0DFD399}" destId="{318CFF9F-8B29-4330-A5B9-76B7B68DAF57}" srcOrd="1" destOrd="0" presId="urn:microsoft.com/office/officeart/2005/8/layout/hierarchy6"/>
+    <dgm:cxn modelId="{33850F99-A587-4886-9C07-B2BC419B8261}" type="presParOf" srcId="{9E850067-F8B5-46DB-833D-F3B9FFD5CD28}" destId="{31C224F3-92E7-4D3E-965B-9950413E529F}" srcOrd="6" destOrd="0" presId="urn:microsoft.com/office/officeart/2005/8/layout/hierarchy6"/>
+    <dgm:cxn modelId="{B5F54ACB-8871-4516-9279-A30BB4FACBE1}" type="presParOf" srcId="{9E850067-F8B5-46DB-833D-F3B9FFD5CD28}" destId="{E0A0E149-DD52-4ABC-B82B-1265ABED7FD4}" srcOrd="7" destOrd="0" presId="urn:microsoft.com/office/officeart/2005/8/layout/hierarchy6"/>
+    <dgm:cxn modelId="{01F0045F-0AB5-4E4F-A526-C71A72051085}" type="presParOf" srcId="{E0A0E149-DD52-4ABC-B82B-1265ABED7FD4}" destId="{D0E4EDCB-669D-42E8-9CC8-4560CF8AC8A2}" srcOrd="0" destOrd="0" presId="urn:microsoft.com/office/officeart/2005/8/layout/hierarchy6"/>
+    <dgm:cxn modelId="{2889179D-05CE-4FA9-8CB1-115E357B2374}" type="presParOf" srcId="{E0A0E149-DD52-4ABC-B82B-1265ABED7FD4}" destId="{9C0E1610-AC2C-4B7D-8A34-7978429125C8}" srcOrd="1" destOrd="0" presId="urn:microsoft.com/office/officeart/2005/8/layout/hierarchy6"/>
+    <dgm:cxn modelId="{06B4A012-35DD-4D23-8A7A-E3046E373B90}" type="presParOf" srcId="{9E850067-F8B5-46DB-833D-F3B9FFD5CD28}" destId="{27DAD0B6-04BB-4EA7-BA23-9BE579094900}" srcOrd="8" destOrd="0" presId="urn:microsoft.com/office/officeart/2005/8/layout/hierarchy6"/>
+    <dgm:cxn modelId="{4B13F809-0314-4B83-B5D9-7A0D6014A975}" type="presParOf" srcId="{9E850067-F8B5-46DB-833D-F3B9FFD5CD28}" destId="{C3D08520-4033-43E5-90AA-B707D15996C2}" srcOrd="9" destOrd="0" presId="urn:microsoft.com/office/officeart/2005/8/layout/hierarchy6"/>
+    <dgm:cxn modelId="{B63FE53D-708B-4E4B-8E03-3D816B42650B}" type="presParOf" srcId="{C3D08520-4033-43E5-90AA-B707D15996C2}" destId="{1C1D3991-2554-49C7-A0C6-A7396F34BA9B}" srcOrd="0" destOrd="0" presId="urn:microsoft.com/office/officeart/2005/8/layout/hierarchy6"/>
+    <dgm:cxn modelId="{F1CCCB5D-D74E-4C34-8B1C-22E6C1AE5DC1}" type="presParOf" srcId="{C3D08520-4033-43E5-90AA-B707D15996C2}" destId="{F8BCF7E4-1893-449E-899D-E356E760AA71}" srcOrd="1" destOrd="0" presId="urn:microsoft.com/office/officeart/2005/8/layout/hierarchy6"/>
+    <dgm:cxn modelId="{545A74B4-42AB-4CDF-A52E-CF39FE3A84E4}" type="presParOf" srcId="{3D356439-DCD9-4D63-ABB7-8420753BADAA}" destId="{F8CD646E-4775-4AA3-B687-E6D456C8E8E5}" srcOrd="4" destOrd="0" presId="urn:microsoft.com/office/officeart/2005/8/layout/hierarchy6"/>
+    <dgm:cxn modelId="{B9D5C72E-031A-443A-86A6-497A7EDF1C88}" type="presParOf" srcId="{3D356439-DCD9-4D63-ABB7-8420753BADAA}" destId="{ECB90AAC-6D63-41CE-9C47-8F3490E89909}" srcOrd="5" destOrd="0" presId="urn:microsoft.com/office/officeart/2005/8/layout/hierarchy6"/>
+    <dgm:cxn modelId="{861F428C-8FF6-4BDD-BCDE-607841D57705}" type="presParOf" srcId="{ECB90AAC-6D63-41CE-9C47-8F3490E89909}" destId="{FBC1C220-2DA0-48D2-9615-B63C964F1F4A}" srcOrd="0" destOrd="0" presId="urn:microsoft.com/office/officeart/2005/8/layout/hierarchy6"/>
+    <dgm:cxn modelId="{BCC71FE3-2C31-4C85-BA4A-63E7933C2F50}" type="presParOf" srcId="{ECB90AAC-6D63-41CE-9C47-8F3490E89909}" destId="{1CF8D0CE-9BEB-49FF-8170-CAD2E9F61576}" srcOrd="1" destOrd="0" presId="urn:microsoft.com/office/officeart/2005/8/layout/hierarchy6"/>
+    <dgm:cxn modelId="{ED9A2AFC-7B4E-47BE-8F6B-837235BAB80F}" type="presParOf" srcId="{3D356439-DCD9-4D63-ABB7-8420753BADAA}" destId="{BA02FD33-7FE1-4DDD-85B1-3DCEE31B2718}" srcOrd="6" destOrd="0" presId="urn:microsoft.com/office/officeart/2005/8/layout/hierarchy6"/>
+    <dgm:cxn modelId="{28D575B6-1067-4174-88D8-3E4987F46827}" type="presParOf" srcId="{3D356439-DCD9-4D63-ABB7-8420753BADAA}" destId="{95E91BD4-FEE5-430F-9928-3041011DBE1D}" srcOrd="7" destOrd="0" presId="urn:microsoft.com/office/officeart/2005/8/layout/hierarchy6"/>
+    <dgm:cxn modelId="{E8A62096-A276-4E3A-A47A-5E6588F33235}" type="presParOf" srcId="{95E91BD4-FEE5-430F-9928-3041011DBE1D}" destId="{5A6C367E-BF7C-4F86-8475-BA82921D6B20}" srcOrd="0" destOrd="0" presId="urn:microsoft.com/office/officeart/2005/8/layout/hierarchy6"/>
+    <dgm:cxn modelId="{41DBF0AE-0D7C-44CE-AA81-BF4B9DB1AB00}" type="presParOf" srcId="{95E91BD4-FEE5-430F-9928-3041011DBE1D}" destId="{AD2F3930-40FD-4BEE-B538-7E8E4C9A7BF5}" srcOrd="1" destOrd="0" presId="urn:microsoft.com/office/officeart/2005/8/layout/hierarchy6"/>
+    <dgm:cxn modelId="{72657C2C-0A48-421E-A7F0-586B63F22D9B}" type="presParOf" srcId="{3D356439-DCD9-4D63-ABB7-8420753BADAA}" destId="{2070918D-B10C-40B7-8715-621374A95FB5}" srcOrd="8" destOrd="0" presId="urn:microsoft.com/office/officeart/2005/8/layout/hierarchy6"/>
+    <dgm:cxn modelId="{F62B2C44-9417-4E2D-B050-204CAA624F06}" type="presParOf" srcId="{3D356439-DCD9-4D63-ABB7-8420753BADAA}" destId="{791D57A7-140D-47A7-BBAA-E79E27F2E507}" srcOrd="9" destOrd="0" presId="urn:microsoft.com/office/officeart/2005/8/layout/hierarchy6"/>
+    <dgm:cxn modelId="{9EAF203D-EBF1-404A-A057-FF65FE92FC92}" type="presParOf" srcId="{791D57A7-140D-47A7-BBAA-E79E27F2E507}" destId="{2F34247D-9523-4B6C-B405-510A7744EEA8}" srcOrd="0" destOrd="0" presId="urn:microsoft.com/office/officeart/2005/8/layout/hierarchy6"/>
+    <dgm:cxn modelId="{D8E3F55E-7A04-4526-AE38-1BF165428560}" type="presParOf" srcId="{791D57A7-140D-47A7-BBAA-E79E27F2E507}" destId="{9D8A9E9B-B59B-4C0E-89C3-BB37470F911B}" srcOrd="1" destOrd="0" presId="urn:microsoft.com/office/officeart/2005/8/layout/hierarchy6"/>
+    <dgm:cxn modelId="{5851E37B-9B34-40A1-8D25-2510EA81DDE3}" type="presParOf" srcId="{3D356439-DCD9-4D63-ABB7-8420753BADAA}" destId="{C7EEA355-9978-4A15-88A1-32564BC715D1}" srcOrd="10" destOrd="0" presId="urn:microsoft.com/office/officeart/2005/8/layout/hierarchy6"/>
+    <dgm:cxn modelId="{A1A5C7B5-6821-452A-89C3-DBCED46EB51A}" type="presParOf" srcId="{3D356439-DCD9-4D63-ABB7-8420753BADAA}" destId="{E739491E-6313-462D-9A21-1C0FBE5A28AE}" srcOrd="11" destOrd="0" presId="urn:microsoft.com/office/officeart/2005/8/layout/hierarchy6"/>
+    <dgm:cxn modelId="{F1ECEF87-3290-4E8F-97B1-1E974DDB7505}" type="presParOf" srcId="{E739491E-6313-462D-9A21-1C0FBE5A28AE}" destId="{06606547-0031-49A9-8150-89AA0BCB5D78}" srcOrd="0" destOrd="0" presId="urn:microsoft.com/office/officeart/2005/8/layout/hierarchy6"/>
+    <dgm:cxn modelId="{A4EE3559-5EDE-4D18-86C0-4842A141B406}" type="presParOf" srcId="{E739491E-6313-462D-9A21-1C0FBE5A28AE}" destId="{0BA1ED47-0043-4DBD-9017-A66F18AD2767}" srcOrd="1" destOrd="0" presId="urn:microsoft.com/office/officeart/2005/8/layout/hierarchy6"/>
+    <dgm:cxn modelId="{C5E6B052-EDD8-4BF4-BCD4-0215DE90D4F6}" type="presParOf" srcId="{F9B6F1FE-BAEB-429A-ACF4-8C9EC5EBE943}" destId="{7A6069F2-3AF1-4413-8888-8C63B0E011C4}" srcOrd="1" destOrd="0" presId="urn:microsoft.com/office/officeart/2005/8/layout/hierarchy6"/>
   </dgm:cxnLst>
   <dgm:bg/>
   <dgm:whole/>

</xml_diff>